<commit_message>
Document Work with GitHub
Document Work with GitHub
</commit_message>
<xml_diff>
--- a/InstallGuides/Work with GitHub.docx
+++ b/InstallGuides/Work with GitHub.docx
@@ -5,36 +5,90 @@
     <w:p>
       <w:pPr>
         <w:pStyle w:val="berschrift1"/>
-      </w:pPr>
-      <w:r>
-        <w:t>Work with GitHub</w:t>
-      </w:r>
-    </w:p>
-    <w:p/>
-    <w:p>
-      <w:pPr>
-        <w:rPr>
-          <w:lang w:val="en-US"/>
-        </w:rPr>
-      </w:pPr>
-      <w:r>
-        <w:rPr>
-          <w:lang w:val="en-US"/>
-        </w:rPr>
-        <w:t>You can create files in your local directory.</w:t>
-      </w:r>
-    </w:p>
-    <w:p>
-      <w:pPr>
-        <w:rPr>
-          <w:lang w:val="en-US"/>
-        </w:rPr>
-      </w:pPr>
-      <w:r>
-        <w:rPr>
-          <w:lang w:val="en-US"/>
-        </w:rPr>
-        <w:t>Before create files in GitHub for Windows</w:t>
+        <w:rPr>
+          <w:lang w:val="en-US"/>
+        </w:rPr>
+      </w:pPr>
+      <w:r>
+        <w:rPr>
+          <w:lang w:val="en-US"/>
+        </w:rPr>
+        <w:t xml:space="preserve">Work with </w:t>
+      </w:r>
+      <w:proofErr w:type="spellStart"/>
+      <w:r>
+        <w:rPr>
+          <w:lang w:val="en-US"/>
+        </w:rPr>
+        <w:t>GitHub</w:t>
+      </w:r>
+      <w:proofErr w:type="spellEnd"/>
+    </w:p>
+    <w:p>
+      <w:pPr>
+        <w:rPr>
+          <w:lang w:val="en-US"/>
+        </w:rPr>
+      </w:pPr>
+    </w:p>
+    <w:p>
+      <w:pPr>
+        <w:pStyle w:val="berschrift3"/>
+        <w:rPr>
+          <w:lang w:val="en-US"/>
+        </w:rPr>
+      </w:pPr>
+      <w:r>
+        <w:rPr>
+          <w:lang w:val="en-US"/>
+        </w:rPr>
+        <w:t>C</w:t>
+      </w:r>
+      <w:r>
+        <w:rPr>
+          <w:lang w:val="en-US"/>
+        </w:rPr>
+        <w:t>reat</w:t>
+      </w:r>
+      <w:r>
+        <w:rPr>
+          <w:lang w:val="en-US"/>
+        </w:rPr>
+        <w:t>e files in your local directory</w:t>
+      </w:r>
+    </w:p>
+    <w:p>
+      <w:pPr>
+        <w:rPr>
+          <w:lang w:val="en-US"/>
+        </w:rPr>
+      </w:pPr>
+    </w:p>
+    <w:p>
+      <w:pPr>
+        <w:rPr>
+          <w:lang w:val="en-US"/>
+        </w:rPr>
+      </w:pPr>
+      <w:r>
+        <w:rPr>
+          <w:lang w:val="en-US"/>
+        </w:rPr>
+        <w:t xml:space="preserve">Before create files in </w:t>
+      </w:r>
+      <w:proofErr w:type="spellStart"/>
+      <w:r>
+        <w:rPr>
+          <w:lang w:val="en-US"/>
+        </w:rPr>
+        <w:t>GitHub</w:t>
+      </w:r>
+      <w:proofErr w:type="spellEnd"/>
+      <w:r>
+        <w:rPr>
+          <w:lang w:val="en-US"/>
+        </w:rPr>
+        <w:t xml:space="preserve"> for Windows</w:t>
       </w:r>
     </w:p>
     <w:p>
@@ -87,16 +141,24 @@
     </w:p>
     <w:p>
       <w:pPr>
-        <w:rPr>
-          <w:lang w:val="en-US"/>
-        </w:rPr>
-      </w:pPr>
-      <w:r>
-        <w:rPr>
-          <w:lang w:val="en-US"/>
-        </w:rPr>
-        <w:t>Create or copy files to your local directory</w:t>
-      </w:r>
+        <w:pStyle w:val="berschrift3"/>
+        <w:rPr>
+          <w:lang w:val="en-US"/>
+        </w:rPr>
+      </w:pPr>
+      <w:r>
+        <w:rPr>
+          <w:lang w:val="en-US"/>
+        </w:rPr>
+        <w:t>You can open your repo directory in explorer</w:t>
+      </w:r>
+    </w:p>
+    <w:p>
+      <w:pPr>
+        <w:rPr>
+          <w:lang w:val="en-US"/>
+        </w:rPr>
+      </w:pPr>
     </w:p>
     <w:p>
       <w:pPr>
@@ -110,10 +172,10 @@
           <w:lang w:eastAsia="de-DE"/>
         </w:rPr>
         <w:drawing>
-          <wp:inline distT="0" distB="0" distL="0" distR="0" wp14:anchorId="6407606D" wp14:editId="57B21F33">
-            <wp:extent cx="5760720" cy="2457156"/>
-            <wp:effectExtent l="0" t="0" r="0" b="635"/>
-            <wp:docPr id="2" name="Grafik 2"/>
+          <wp:inline distT="0" distB="0" distL="0" distR="0" wp14:anchorId="1D845169" wp14:editId="3B284372">
+            <wp:extent cx="5760720" cy="984210"/>
+            <wp:effectExtent l="0" t="0" r="0" b="6985"/>
+            <wp:docPr id="15" name="Grafik 15"/>
             <wp:cNvGraphicFramePr>
               <a:graphicFrameLocks xmlns:a="http://schemas.openxmlformats.org/drawingml/2006/main" noChangeAspect="1"/>
             </wp:cNvGraphicFramePr>
@@ -133,7 +195,7 @@
                   <pic:spPr>
                     <a:xfrm>
                       <a:off x="0" y="0"/>
-                      <a:ext cx="5760720" cy="2457156"/>
+                      <a:ext cx="5760720" cy="984210"/>
                     </a:xfrm>
                     <a:prstGeom prst="rect">
                       <a:avLst/>
@@ -155,16 +217,24 @@
     </w:p>
     <w:p>
       <w:pPr>
-        <w:rPr>
-          <w:lang w:val="en-US"/>
-        </w:rPr>
-      </w:pPr>
-      <w:r>
-        <w:rPr>
-          <w:lang w:val="en-US"/>
-        </w:rPr>
-        <w:t>Click on uncommitted changes</w:t>
-      </w:r>
+        <w:pStyle w:val="berschrift3"/>
+        <w:rPr>
+          <w:lang w:val="en-US"/>
+        </w:rPr>
+      </w:pPr>
+      <w:r>
+        <w:rPr>
+          <w:lang w:val="en-US"/>
+        </w:rPr>
+        <w:t>Create or copy files to your local directory</w:t>
+      </w:r>
+    </w:p>
+    <w:p>
+      <w:pPr>
+        <w:rPr>
+          <w:lang w:val="en-US"/>
+        </w:rPr>
+      </w:pPr>
     </w:p>
     <w:p>
       <w:pPr>
@@ -178,10 +248,10 @@
           <w:lang w:eastAsia="de-DE"/>
         </w:rPr>
         <w:drawing>
-          <wp:inline distT="0" distB="0" distL="0" distR="0" wp14:anchorId="5F979A38" wp14:editId="2F29CA48">
-            <wp:extent cx="5760720" cy="1735075"/>
-            <wp:effectExtent l="0" t="0" r="0" b="0"/>
-            <wp:docPr id="3" name="Grafik 3"/>
+          <wp:inline distT="0" distB="0" distL="0" distR="0" wp14:anchorId="6407606D" wp14:editId="57B21F33">
+            <wp:extent cx="5760720" cy="2457156"/>
+            <wp:effectExtent l="0" t="0" r="0" b="635"/>
+            <wp:docPr id="2" name="Grafik 2"/>
             <wp:cNvGraphicFramePr>
               <a:graphicFrameLocks xmlns:a="http://schemas.openxmlformats.org/drawingml/2006/main" noChangeAspect="1"/>
             </wp:cNvGraphicFramePr>
@@ -201,7 +271,7 @@
                   <pic:spPr>
                     <a:xfrm>
                       <a:off x="0" y="0"/>
-                      <a:ext cx="5760720" cy="1735075"/>
+                      <a:ext cx="5760720" cy="2457156"/>
                     </a:xfrm>
                     <a:prstGeom prst="rect">
                       <a:avLst/>
@@ -220,13 +290,34 @@
           <w:lang w:val="en-US"/>
         </w:rPr>
       </w:pPr>
-      <w:r>
-        <w:rPr>
-          <w:lang w:val="en-US"/>
-        </w:rPr>
-        <w:lastRenderedPageBreak/>
-        <w:t>The new files are there</w:t>
-      </w:r>
+    </w:p>
+    <w:p>
+      <w:pPr>
+        <w:rPr>
+          <w:lang w:val="en-US"/>
+        </w:rPr>
+      </w:pPr>
+    </w:p>
+    <w:p>
+      <w:pPr>
+        <w:pStyle w:val="berschrift3"/>
+        <w:rPr>
+          <w:lang w:val="en-US"/>
+        </w:rPr>
+      </w:pPr>
+      <w:r>
+        <w:rPr>
+          <w:lang w:val="en-US"/>
+        </w:rPr>
+        <w:t>Click on uncommitted changes</w:t>
+      </w:r>
+    </w:p>
+    <w:p>
+      <w:pPr>
+        <w:rPr>
+          <w:lang w:val="en-US"/>
+        </w:rPr>
+      </w:pPr>
     </w:p>
     <w:p>
       <w:pPr>
@@ -240,10 +331,10 @@
           <w:lang w:eastAsia="de-DE"/>
         </w:rPr>
         <w:drawing>
-          <wp:inline distT="0" distB="0" distL="0" distR="0" wp14:anchorId="20E14BDE" wp14:editId="448C316B">
-            <wp:extent cx="5760720" cy="2542899"/>
+          <wp:inline distT="0" distB="0" distL="0" distR="0" wp14:anchorId="5F979A38" wp14:editId="2F29CA48">
+            <wp:extent cx="5760720" cy="1735075"/>
             <wp:effectExtent l="0" t="0" r="0" b="0"/>
-            <wp:docPr id="4" name="Grafik 4"/>
+            <wp:docPr id="3" name="Grafik 3"/>
             <wp:cNvGraphicFramePr>
               <a:graphicFrameLocks xmlns:a="http://schemas.openxmlformats.org/drawingml/2006/main" noChangeAspect="1"/>
             </wp:cNvGraphicFramePr>
@@ -263,7 +354,7 @@
                   <pic:spPr>
                     <a:xfrm>
                       <a:off x="0" y="0"/>
-                      <a:ext cx="5760720" cy="2542899"/>
+                      <a:ext cx="5760720" cy="1735075"/>
                     </a:xfrm>
                     <a:prstGeom prst="rect">
                       <a:avLst/>
@@ -278,16 +369,24 @@
     </w:p>
     <w:p>
       <w:pPr>
-        <w:rPr>
-          <w:lang w:val="en-US"/>
-        </w:rPr>
-      </w:pPr>
-      <w:r>
-        <w:rPr>
-          <w:lang w:val="en-US"/>
-        </w:rPr>
-        <w:t>Add commit message</w:t>
-      </w:r>
+        <w:pStyle w:val="berschrift3"/>
+        <w:rPr>
+          <w:lang w:val="en-US"/>
+        </w:rPr>
+      </w:pPr>
+      <w:r>
+        <w:rPr>
+          <w:lang w:val="en-US"/>
+        </w:rPr>
+        <w:t>The new files are there</w:t>
+      </w:r>
+    </w:p>
+    <w:p>
+      <w:pPr>
+        <w:rPr>
+          <w:lang w:val="en-US"/>
+        </w:rPr>
+      </w:pPr>
     </w:p>
     <w:p>
       <w:pPr>
@@ -301,10 +400,10 @@
           <w:lang w:eastAsia="de-DE"/>
         </w:rPr>
         <w:drawing>
-          <wp:inline distT="0" distB="0" distL="0" distR="0" wp14:anchorId="770AF08F" wp14:editId="1C20D02F">
-            <wp:extent cx="5760720" cy="2542287"/>
+          <wp:inline distT="0" distB="0" distL="0" distR="0" wp14:anchorId="20E14BDE" wp14:editId="448C316B">
+            <wp:extent cx="5760720" cy="2542899"/>
             <wp:effectExtent l="0" t="0" r="0" b="0"/>
-            <wp:docPr id="5" name="Grafik 5"/>
+            <wp:docPr id="4" name="Grafik 4"/>
             <wp:cNvGraphicFramePr>
               <a:graphicFrameLocks xmlns:a="http://schemas.openxmlformats.org/drawingml/2006/main" noChangeAspect="1"/>
             </wp:cNvGraphicFramePr>
@@ -324,7 +423,7 @@
                   <pic:spPr>
                     <a:xfrm>
                       <a:off x="0" y="0"/>
-                      <a:ext cx="5760720" cy="2542287"/>
+                      <a:ext cx="5760720" cy="2542899"/>
                     </a:xfrm>
                     <a:prstGeom prst="rect">
                       <a:avLst/>
@@ -340,15 +439,57 @@
     <w:p>
       <w:pPr>
         <w:rPr>
-          <w:lang w:val="en-US"/>
-        </w:rPr>
-      </w:pPr>
-      <w:r>
-        <w:rPr>
-          <w:lang w:val="en-US"/>
-        </w:rPr>
-        <w:t>Click commit to master</w:t>
-      </w:r>
+          <w:rFonts w:asciiTheme="majorHAnsi" w:eastAsiaTheme="majorEastAsia" w:hAnsiTheme="majorHAnsi" w:cstheme="majorBidi"/>
+          <w:b/>
+          <w:bCs/>
+          <w:color w:val="4F81BD" w:themeColor="accent1"/>
+          <w:sz w:val="26"/>
+          <w:szCs w:val="26"/>
+          <w:lang w:val="en-US"/>
+        </w:rPr>
+      </w:pPr>
+      <w:r>
+        <w:rPr>
+          <w:lang w:val="en-US"/>
+        </w:rPr>
+        <w:br w:type="page"/>
+      </w:r>
+    </w:p>
+    <w:p>
+      <w:pPr>
+        <w:pStyle w:val="berschrift2"/>
+        <w:rPr>
+          <w:lang w:val="en-US"/>
+        </w:rPr>
+      </w:pPr>
+      <w:r>
+        <w:rPr>
+          <w:lang w:val="en-US"/>
+        </w:rPr>
+        <w:lastRenderedPageBreak/>
+        <w:t>Commit changes</w:t>
+      </w:r>
+    </w:p>
+    <w:p>
+      <w:pPr>
+        <w:pStyle w:val="berschrift3"/>
+        <w:rPr>
+          <w:lang w:val="en-US"/>
+        </w:rPr>
+      </w:pPr>
+      <w:r>
+        <w:rPr>
+          <w:lang w:val="en-US"/>
+        </w:rPr>
+        <w:t>Add commit message</w:t>
+      </w:r>
+    </w:p>
+    <w:p>
+      <w:pPr>
+        <w:rPr>
+          <w:lang w:val="en-US"/>
+        </w:rPr>
+      </w:pPr>
     </w:p>
     <w:p>
       <w:pPr>
@@ -362,10 +503,10 @@
           <w:lang w:eastAsia="de-DE"/>
         </w:rPr>
         <w:drawing>
-          <wp:inline distT="0" distB="0" distL="0" distR="0" wp14:anchorId="713C5018" wp14:editId="362F43CF">
-            <wp:extent cx="5760720" cy="2464505"/>
+          <wp:inline distT="0" distB="0" distL="0" distR="0" wp14:anchorId="770AF08F" wp14:editId="1C20D02F">
+            <wp:extent cx="5760720" cy="2542287"/>
             <wp:effectExtent l="0" t="0" r="0" b="0"/>
-            <wp:docPr id="6" name="Grafik 6"/>
+            <wp:docPr id="5" name="Grafik 5"/>
             <wp:cNvGraphicFramePr>
               <a:graphicFrameLocks xmlns:a="http://schemas.openxmlformats.org/drawingml/2006/main" noChangeAspect="1"/>
             </wp:cNvGraphicFramePr>
@@ -385,7 +526,7 @@
                   <pic:spPr>
                     <a:xfrm>
                       <a:off x="0" y="0"/>
-                      <a:ext cx="5760720" cy="2464505"/>
+                      <a:ext cx="5760720" cy="2542287"/>
                     </a:xfrm>
                     <a:prstGeom prst="rect">
                       <a:avLst/>
@@ -400,17 +541,32 @@
     </w:p>
     <w:p>
       <w:pPr>
-        <w:rPr>
-          <w:lang w:val="en-US"/>
-        </w:rPr>
-      </w:pPr>
-      <w:r>
-        <w:rPr>
-          <w:lang w:val="en-US"/>
-        </w:rPr>
-        <w:lastRenderedPageBreak/>
-        <w:t>We have commit the changes, but only local</w:t>
-      </w:r>
+        <w:pStyle w:val="berschrift3"/>
+        <w:rPr>
+          <w:lang w:val="en-US"/>
+        </w:rPr>
+      </w:pPr>
+    </w:p>
+    <w:p>
+      <w:pPr>
+        <w:pStyle w:val="berschrift3"/>
+        <w:rPr>
+          <w:lang w:val="en-US"/>
+        </w:rPr>
+      </w:pPr>
+      <w:r>
+        <w:rPr>
+          <w:lang w:val="en-US"/>
+        </w:rPr>
+        <w:t>Click commit to master</w:t>
+      </w:r>
+    </w:p>
+    <w:p>
+      <w:pPr>
+        <w:rPr>
+          <w:lang w:val="en-US"/>
+        </w:rPr>
+      </w:pPr>
     </w:p>
     <w:p>
       <w:pPr>
@@ -424,10 +580,10 @@
           <w:lang w:eastAsia="de-DE"/>
         </w:rPr>
         <w:drawing>
-          <wp:inline distT="0" distB="0" distL="0" distR="0" wp14:anchorId="391197DF" wp14:editId="586EDD02">
-            <wp:extent cx="5760720" cy="2422859"/>
+          <wp:inline distT="0" distB="0" distL="0" distR="0" wp14:anchorId="713C5018" wp14:editId="362F43CF">
+            <wp:extent cx="5760720" cy="2464505"/>
             <wp:effectExtent l="0" t="0" r="0" b="0"/>
-            <wp:docPr id="7" name="Grafik 7"/>
+            <wp:docPr id="6" name="Grafik 6"/>
             <wp:cNvGraphicFramePr>
               <a:graphicFrameLocks xmlns:a="http://schemas.openxmlformats.org/drawingml/2006/main" noChangeAspect="1"/>
             </wp:cNvGraphicFramePr>
@@ -447,7 +603,7 @@
                   <pic:spPr>
                     <a:xfrm>
                       <a:off x="0" y="0"/>
-                      <a:ext cx="5760720" cy="2422859"/>
+                      <a:ext cx="5760720" cy="2464505"/>
                     </a:xfrm>
                     <a:prstGeom prst="rect">
                       <a:avLst/>
@@ -462,16 +618,70 @@
     </w:p>
     <w:p>
       <w:pPr>
-        <w:rPr>
-          <w:lang w:val="en-US"/>
-        </w:rPr>
-      </w:pPr>
-      <w:r>
-        <w:rPr>
-          <w:lang w:val="en-US"/>
-        </w:rPr>
-        <w:t>Our changes does not yet exist on GitHub</w:t>
-      </w:r>
+        <w:pStyle w:val="berschrift3"/>
+        <w:rPr>
+          <w:lang w:val="en-US"/>
+        </w:rPr>
+      </w:pPr>
+    </w:p>
+    <w:p>
+      <w:pPr>
+        <w:rPr>
+          <w:rFonts w:asciiTheme="majorHAnsi" w:eastAsiaTheme="majorEastAsia" w:hAnsiTheme="majorHAnsi" w:cstheme="majorBidi"/>
+          <w:b/>
+          <w:bCs/>
+          <w:color w:val="4F81BD" w:themeColor="accent1"/>
+          <w:lang w:val="en-US"/>
+        </w:rPr>
+      </w:pPr>
+      <w:r>
+        <w:rPr>
+          <w:lang w:val="en-US"/>
+        </w:rPr>
+        <w:br w:type="page"/>
+      </w:r>
+    </w:p>
+    <w:p>
+      <w:pPr>
+        <w:pStyle w:val="berschrift3"/>
+        <w:rPr>
+          <w:lang w:val="en-US"/>
+        </w:rPr>
+      </w:pPr>
+      <w:r>
+        <w:rPr>
+          <w:lang w:val="en-US"/>
+        </w:rPr>
+        <w:lastRenderedPageBreak/>
+        <w:t xml:space="preserve">We have </w:t>
+      </w:r>
+      <w:proofErr w:type="spellStart"/>
+      <w:r>
+        <w:rPr>
+          <w:lang w:val="en-US"/>
+        </w:rPr>
+        <w:t>commit</w:t>
+      </w:r>
+      <w:r>
+        <w:rPr>
+          <w:lang w:val="en-US"/>
+        </w:rPr>
+        <w:t>ed</w:t>
+      </w:r>
+      <w:proofErr w:type="spellEnd"/>
+      <w:r>
+        <w:rPr>
+          <w:lang w:val="en-US"/>
+        </w:rPr>
+        <w:t xml:space="preserve"> the changes, but only local</w:t>
+      </w:r>
+    </w:p>
+    <w:p>
+      <w:pPr>
+        <w:rPr>
+          <w:lang w:val="en-US"/>
+        </w:rPr>
+      </w:pPr>
     </w:p>
     <w:p>
       <w:pPr>
@@ -485,10 +695,10 @@
           <w:lang w:eastAsia="de-DE"/>
         </w:rPr>
         <w:drawing>
-          <wp:inline distT="0" distB="0" distL="0" distR="0" wp14:anchorId="16ADFFC6" wp14:editId="1900B881">
-            <wp:extent cx="5759355" cy="2026692"/>
+          <wp:inline distT="0" distB="0" distL="0" distR="0" wp14:anchorId="391197DF" wp14:editId="586EDD02">
+            <wp:extent cx="5760720" cy="2422859"/>
             <wp:effectExtent l="0" t="0" r="0" b="0"/>
-            <wp:docPr id="8" name="Grafik 8"/>
+            <wp:docPr id="7" name="Grafik 7"/>
             <wp:cNvGraphicFramePr>
               <a:graphicFrameLocks xmlns:a="http://schemas.openxmlformats.org/drawingml/2006/main" noChangeAspect="1"/>
             </wp:cNvGraphicFramePr>
@@ -508,7 +718,7 @@
                   <pic:spPr>
                     <a:xfrm>
                       <a:off x="0" y="0"/>
-                      <a:ext cx="5760720" cy="2027172"/>
+                      <a:ext cx="5760720" cy="2422859"/>
                     </a:xfrm>
                     <a:prstGeom prst="rect">
                       <a:avLst/>
@@ -523,6 +733,43 @@
     </w:p>
     <w:p>
       <w:pPr>
+        <w:pStyle w:val="berschrift3"/>
+        <w:rPr>
+          <w:lang w:val="en-US"/>
+        </w:rPr>
+      </w:pPr>
+    </w:p>
+    <w:p>
+      <w:pPr>
+        <w:pStyle w:val="berschrift3"/>
+        <w:rPr>
+          <w:lang w:val="en-US"/>
+        </w:rPr>
+      </w:pPr>
+      <w:r>
+        <w:rPr>
+          <w:lang w:val="en-US"/>
+        </w:rPr>
+        <w:t xml:space="preserve">Our changes does not yet exist on </w:t>
+      </w:r>
+      <w:proofErr w:type="spellStart"/>
+      <w:r>
+        <w:rPr>
+          <w:lang w:val="en-US"/>
+        </w:rPr>
+        <w:t>GitHub</w:t>
+      </w:r>
+      <w:proofErr w:type="spellEnd"/>
+    </w:p>
+    <w:p>
+      <w:pPr>
+        <w:rPr>
+          <w:lang w:val="en-US"/>
+        </w:rPr>
+      </w:pPr>
+    </w:p>
+    <w:p>
+      <w:pPr>
         <w:rPr>
           <w:lang w:val="en-US"/>
         </w:rPr>
@@ -533,10 +780,10 @@
           <w:lang w:eastAsia="de-DE"/>
         </w:rPr>
         <w:drawing>
-          <wp:inline distT="0" distB="0" distL="0" distR="0" wp14:anchorId="7E2CC57A" wp14:editId="2E8A1E0A">
-            <wp:extent cx="5757264" cy="3432412"/>
+          <wp:inline distT="0" distB="0" distL="0" distR="0" wp14:anchorId="16ADFFC6" wp14:editId="1900B881">
+            <wp:extent cx="5759355" cy="2026692"/>
             <wp:effectExtent l="0" t="0" r="0" b="0"/>
-            <wp:docPr id="9" name="Grafik 9"/>
+            <wp:docPr id="8" name="Grafik 8"/>
             <wp:cNvGraphicFramePr>
               <a:graphicFrameLocks xmlns:a="http://schemas.openxmlformats.org/drawingml/2006/main" noChangeAspect="1"/>
             </wp:cNvGraphicFramePr>
@@ -556,7 +803,7 @@
                   <pic:spPr>
                     <a:xfrm>
                       <a:off x="0" y="0"/>
-                      <a:ext cx="5762814" cy="3435721"/>
+                      <a:ext cx="5760720" cy="2027172"/>
                     </a:xfrm>
                     <a:prstGeom prst="rect">
                       <a:avLst/>
@@ -577,28 +824,14 @@
       </w:pPr>
       <w:r>
         <w:rPr>
-          <w:lang w:val="en-US"/>
-        </w:rPr>
-        <w:lastRenderedPageBreak/>
-        <w:t>Push our changes, click on sync</w:t>
-      </w:r>
-    </w:p>
-    <w:p>
-      <w:pPr>
-        <w:rPr>
-          <w:lang w:val="en-US"/>
-        </w:rPr>
-      </w:pPr>
-      <w:r>
-        <w:rPr>
           <w:noProof/>
           <w:lang w:eastAsia="de-DE"/>
         </w:rPr>
         <w:drawing>
-          <wp:inline distT="0" distB="0" distL="0" distR="0" wp14:anchorId="2321F24B" wp14:editId="3BD3733D">
-            <wp:extent cx="5760720" cy="2060900"/>
-            <wp:effectExtent l="0" t="0" r="0" b="0"/>
-            <wp:docPr id="10" name="Grafik 10"/>
+          <wp:inline distT="0" distB="0" distL="0" distR="0" wp14:anchorId="7E2CC57A" wp14:editId="2E8A1E0A">
+            <wp:extent cx="5757264" cy="2927445"/>
+            <wp:effectExtent l="0" t="0" r="0" b="6350"/>
+            <wp:docPr id="9" name="Grafik 9"/>
             <wp:cNvGraphicFramePr>
               <a:graphicFrameLocks xmlns:a="http://schemas.openxmlformats.org/drawingml/2006/main" noChangeAspect="1"/>
             </wp:cNvGraphicFramePr>
@@ -618,7 +851,7 @@
                   <pic:spPr>
                     <a:xfrm>
                       <a:off x="0" y="0"/>
-                      <a:ext cx="5760720" cy="2060900"/>
+                      <a:ext cx="5762814" cy="2930267"/>
                     </a:xfrm>
                     <a:prstGeom prst="rect">
                       <a:avLst/>
@@ -633,16 +866,25 @@
     </w:p>
     <w:p>
       <w:pPr>
-        <w:rPr>
-          <w:lang w:val="en-US"/>
-        </w:rPr>
-      </w:pPr>
-      <w:r>
-        <w:rPr>
-          <w:lang w:val="en-US"/>
-        </w:rPr>
-        <w:t>Changes are in History now</w:t>
-      </w:r>
+        <w:pStyle w:val="berschrift3"/>
+        <w:rPr>
+          <w:lang w:val="en-US"/>
+        </w:rPr>
+      </w:pPr>
+      <w:r>
+        <w:rPr>
+          <w:lang w:val="en-US"/>
+        </w:rPr>
+        <w:lastRenderedPageBreak/>
+        <w:t>Push our changes, click on sync</w:t>
+      </w:r>
+    </w:p>
+    <w:p>
+      <w:pPr>
+        <w:rPr>
+          <w:lang w:val="en-US"/>
+        </w:rPr>
+      </w:pPr>
     </w:p>
     <w:p>
       <w:pPr>
@@ -656,10 +898,10 @@
           <w:lang w:eastAsia="de-DE"/>
         </w:rPr>
         <w:drawing>
-          <wp:inline distT="0" distB="0" distL="0" distR="0" wp14:anchorId="61362C88" wp14:editId="7F2EB9AE">
-            <wp:extent cx="5760720" cy="2101322"/>
+          <wp:inline distT="0" distB="0" distL="0" distR="0" wp14:anchorId="2321F24B" wp14:editId="3BD3733D">
+            <wp:extent cx="5760720" cy="2060900"/>
             <wp:effectExtent l="0" t="0" r="0" b="0"/>
-            <wp:docPr id="11" name="Grafik 11"/>
+            <wp:docPr id="10" name="Grafik 10"/>
             <wp:cNvGraphicFramePr>
               <a:graphicFrameLocks xmlns:a="http://schemas.openxmlformats.org/drawingml/2006/main" noChangeAspect="1"/>
             </wp:cNvGraphicFramePr>
@@ -679,7 +921,7 @@
                   <pic:spPr>
                     <a:xfrm>
                       <a:off x="0" y="0"/>
-                      <a:ext cx="5760720" cy="2101322"/>
+                      <a:ext cx="5760720" cy="2060900"/>
                     </a:xfrm>
                     <a:prstGeom prst="rect">
                       <a:avLst/>
@@ -694,16 +936,34 @@
     </w:p>
     <w:p>
       <w:pPr>
-        <w:rPr>
-          <w:lang w:val="en-US"/>
-        </w:rPr>
-      </w:pPr>
-      <w:r>
-        <w:rPr>
-          <w:lang w:val="en-US"/>
-        </w:rPr>
-        <w:t>We should see our changes online</w:t>
-      </w:r>
+        <w:pStyle w:val="berschrift3"/>
+        <w:rPr>
+          <w:lang w:val="en-US"/>
+        </w:rPr>
+      </w:pPr>
+    </w:p>
+    <w:p>
+      <w:pPr>
+        <w:pStyle w:val="berschrift3"/>
+        <w:rPr>
+          <w:lang w:val="en-US"/>
+        </w:rPr>
+      </w:pPr>
+      <w:bookmarkStart w:id="0" w:name="_GoBack"/>
+      <w:bookmarkEnd w:id="0"/>
+      <w:r>
+        <w:rPr>
+          <w:lang w:val="en-US"/>
+        </w:rPr>
+        <w:t>Changes are in History now</w:t>
+      </w:r>
+    </w:p>
+    <w:p>
+      <w:pPr>
+        <w:rPr>
+          <w:lang w:val="en-US"/>
+        </w:rPr>
+      </w:pPr>
     </w:p>
     <w:p>
       <w:pPr>
@@ -717,10 +977,10 @@
           <w:lang w:eastAsia="de-DE"/>
         </w:rPr>
         <w:drawing>
-          <wp:inline distT="0" distB="0" distL="0" distR="0" wp14:anchorId="5468C2B7" wp14:editId="0C4ED86B">
-            <wp:extent cx="5760720" cy="1920036"/>
-            <wp:effectExtent l="0" t="0" r="0" b="4445"/>
-            <wp:docPr id="12" name="Grafik 12"/>
+          <wp:inline distT="0" distB="0" distL="0" distR="0" wp14:anchorId="61362C88" wp14:editId="7F2EB9AE">
+            <wp:extent cx="5760720" cy="2101322"/>
+            <wp:effectExtent l="0" t="0" r="0" b="0"/>
+            <wp:docPr id="11" name="Grafik 11"/>
             <wp:cNvGraphicFramePr>
               <a:graphicFrameLocks xmlns:a="http://schemas.openxmlformats.org/drawingml/2006/main" noChangeAspect="1"/>
             </wp:cNvGraphicFramePr>
@@ -740,7 +1000,7 @@
                   <pic:spPr>
                     <a:xfrm>
                       <a:off x="0" y="0"/>
-                      <a:ext cx="5760720" cy="1920036"/>
+                      <a:ext cx="5760720" cy="2101322"/>
                     </a:xfrm>
                     <a:prstGeom prst="rect">
                       <a:avLst/>
@@ -762,45 +1022,24 @@
     </w:p>
     <w:p>
       <w:pPr>
-        <w:rPr>
-          <w:lang w:val="en-US"/>
-        </w:rPr>
-      </w:pPr>
-    </w:p>
-    <w:p>
-      <w:pPr>
-        <w:rPr>
-          <w:lang w:val="en-US"/>
-        </w:rPr>
-      </w:pPr>
-    </w:p>
-    <w:p>
-      <w:pPr>
-        <w:rPr>
-          <w:lang w:val="en-US"/>
-        </w:rPr>
-      </w:pPr>
-    </w:p>
-    <w:p>
-      <w:pPr>
-        <w:rPr>
-          <w:lang w:val="en-US"/>
-        </w:rPr>
-      </w:pPr>
-    </w:p>
-    <w:p>
-      <w:pPr>
-        <w:rPr>
-          <w:lang w:val="en-US"/>
-        </w:rPr>
-      </w:pPr>
-      <w:r>
-        <w:rPr>
-          <w:lang w:val="en-US"/>
-        </w:rPr>
-        <w:lastRenderedPageBreak/>
-        <w:t>Yes, we have install guides online now</w:t>
-      </w:r>
+        <w:pStyle w:val="berschrift3"/>
+        <w:rPr>
+          <w:lang w:val="en-US"/>
+        </w:rPr>
+      </w:pPr>
+      <w:r>
+        <w:rPr>
+          <w:lang w:val="en-US"/>
+        </w:rPr>
+        <w:t>We should see our changes online</w:t>
+      </w:r>
+    </w:p>
+    <w:p>
+      <w:pPr>
+        <w:rPr>
+          <w:lang w:val="en-US"/>
+        </w:rPr>
+      </w:pPr>
     </w:p>
     <w:p>
       <w:pPr>
@@ -814,10 +1053,10 @@
           <w:lang w:eastAsia="de-DE"/>
         </w:rPr>
         <w:drawing>
-          <wp:inline distT="0" distB="0" distL="0" distR="0" wp14:anchorId="581AD222" wp14:editId="66390CA1">
-            <wp:extent cx="5760720" cy="3941739"/>
-            <wp:effectExtent l="0" t="0" r="0" b="1905"/>
-            <wp:docPr id="13" name="Grafik 13"/>
+          <wp:inline distT="0" distB="0" distL="0" distR="0" wp14:anchorId="5468C2B7" wp14:editId="0C4ED86B">
+            <wp:extent cx="5760720" cy="1920036"/>
+            <wp:effectExtent l="0" t="0" r="0" b="4445"/>
+            <wp:docPr id="12" name="Grafik 12"/>
             <wp:cNvGraphicFramePr>
               <a:graphicFrameLocks xmlns:a="http://schemas.openxmlformats.org/drawingml/2006/main" noChangeAspect="1"/>
             </wp:cNvGraphicFramePr>
@@ -837,7 +1076,7 @@
                   <pic:spPr>
                     <a:xfrm>
                       <a:off x="0" y="0"/>
-                      <a:ext cx="5760720" cy="3941739"/>
+                      <a:ext cx="5760720" cy="1920036"/>
                     </a:xfrm>
                     <a:prstGeom prst="rect">
                       <a:avLst/>
@@ -852,6 +1091,53 @@
     </w:p>
     <w:p>
       <w:pPr>
+        <w:pStyle w:val="berschrift3"/>
+        <w:rPr>
+          <w:lang w:val="en-US"/>
+        </w:rPr>
+      </w:pPr>
+    </w:p>
+    <w:p>
+      <w:pPr>
+        <w:rPr>
+          <w:rFonts w:asciiTheme="majorHAnsi" w:eastAsiaTheme="majorEastAsia" w:hAnsiTheme="majorHAnsi" w:cstheme="majorBidi"/>
+          <w:b/>
+          <w:bCs/>
+          <w:color w:val="4F81BD" w:themeColor="accent1"/>
+          <w:lang w:val="en-US"/>
+        </w:rPr>
+      </w:pPr>
+      <w:r>
+        <w:rPr>
+          <w:lang w:val="en-US"/>
+        </w:rPr>
+        <w:br w:type="page"/>
+      </w:r>
+    </w:p>
+    <w:p>
+      <w:pPr>
+        <w:pStyle w:val="berschrift3"/>
+        <w:rPr>
+          <w:lang w:val="en-US"/>
+        </w:rPr>
+      </w:pPr>
+      <w:r>
+        <w:rPr>
+          <w:lang w:val="en-US"/>
+        </w:rPr>
+        <w:lastRenderedPageBreak/>
+        <w:t>Yes, we have install guides online now</w:t>
+      </w:r>
+    </w:p>
+    <w:p>
+      <w:pPr>
+        <w:rPr>
+          <w:lang w:val="en-US"/>
+        </w:rPr>
+      </w:pPr>
+    </w:p>
+    <w:p>
+      <w:pPr>
         <w:rPr>
           <w:lang w:val="en-US"/>
         </w:rPr>
@@ -862,10 +1148,10 @@
           <w:lang w:eastAsia="de-DE"/>
         </w:rPr>
         <w:drawing>
-          <wp:inline distT="0" distB="0" distL="0" distR="0" wp14:anchorId="1E933E49" wp14:editId="0F10F8C5">
-            <wp:extent cx="5760720" cy="3948476"/>
-            <wp:effectExtent l="0" t="0" r="0" b="0"/>
-            <wp:docPr id="14" name="Grafik 14"/>
+          <wp:inline distT="0" distB="0" distL="0" distR="0" wp14:anchorId="581AD222" wp14:editId="66390CA1">
+            <wp:extent cx="5760720" cy="3941739"/>
+            <wp:effectExtent l="0" t="0" r="0" b="1905"/>
+            <wp:docPr id="13" name="Grafik 13"/>
             <wp:cNvGraphicFramePr>
               <a:graphicFrameLocks xmlns:a="http://schemas.openxmlformats.org/drawingml/2006/main" noChangeAspect="1"/>
             </wp:cNvGraphicFramePr>
@@ -885,6 +1171,54 @@
                   <pic:spPr>
                     <a:xfrm>
                       <a:off x="0" y="0"/>
+                      <a:ext cx="5760720" cy="3941739"/>
+                    </a:xfrm>
+                    <a:prstGeom prst="rect">
+                      <a:avLst/>
+                    </a:prstGeom>
+                  </pic:spPr>
+                </pic:pic>
+              </a:graphicData>
+            </a:graphic>
+          </wp:inline>
+        </w:drawing>
+      </w:r>
+    </w:p>
+    <w:p>
+      <w:pPr>
+        <w:rPr>
+          <w:lang w:val="en-US"/>
+        </w:rPr>
+      </w:pPr>
+      <w:r>
+        <w:rPr>
+          <w:noProof/>
+          <w:lang w:eastAsia="de-DE"/>
+        </w:rPr>
+        <w:drawing>
+          <wp:inline distT="0" distB="0" distL="0" distR="0" wp14:anchorId="1E933E49" wp14:editId="0F10F8C5">
+            <wp:extent cx="5760720" cy="3948476"/>
+            <wp:effectExtent l="0" t="0" r="0" b="0"/>
+            <wp:docPr id="14" name="Grafik 14"/>
+            <wp:cNvGraphicFramePr>
+              <a:graphicFrameLocks xmlns:a="http://schemas.openxmlformats.org/drawingml/2006/main" noChangeAspect="1"/>
+            </wp:cNvGraphicFramePr>
+            <a:graphic xmlns:a="http://schemas.openxmlformats.org/drawingml/2006/main">
+              <a:graphicData uri="http://schemas.openxmlformats.org/drawingml/2006/picture">
+                <pic:pic xmlns:pic="http://schemas.openxmlformats.org/drawingml/2006/picture">
+                  <pic:nvPicPr>
+                    <pic:cNvPr id="0" name=""/>
+                    <pic:cNvPicPr/>
+                  </pic:nvPicPr>
+                  <pic:blipFill>
+                    <a:blip r:embed="rId19"/>
+                    <a:stretch>
+                      <a:fillRect/>
+                    </a:stretch>
+                  </pic:blipFill>
+                  <pic:spPr>
+                    <a:xfrm>
+                      <a:off x="0" y="0"/>
                       <a:ext cx="5760720" cy="3948476"/>
                     </a:xfrm>
                     <a:prstGeom prst="rect">
@@ -897,15 +1231,6 @@
           </wp:inline>
         </w:drawing>
       </w:r>
-    </w:p>
-    <w:p>
-      <w:pPr>
-        <w:rPr>
-          <w:lang w:val="en-US"/>
-        </w:rPr>
-      </w:pPr>
-      <w:bookmarkStart w:id="0" w:name="_GoBack"/>
-      <w:bookmarkEnd w:id="0"/>
     </w:p>
     <w:p>
       <w:pPr>
@@ -1107,6 +1432,52 @@
       <w:szCs w:val="28"/>
     </w:rPr>
   </w:style>
+  <w:style w:type="paragraph" w:styleId="berschrift2">
+    <w:name w:val="heading 2"/>
+    <w:basedOn w:val="Standard"/>
+    <w:next w:val="Standard"/>
+    <w:link w:val="berschrift2Zchn"/>
+    <w:uiPriority w:val="9"/>
+    <w:unhideWhenUsed/>
+    <w:qFormat/>
+    <w:rsid w:val="0040279D"/>
+    <w:pPr>
+      <w:keepNext/>
+      <w:keepLines/>
+      <w:spacing w:before="200" w:after="0"/>
+      <w:outlineLvl w:val="1"/>
+    </w:pPr>
+    <w:rPr>
+      <w:rFonts w:asciiTheme="majorHAnsi" w:eastAsiaTheme="majorEastAsia" w:hAnsiTheme="majorHAnsi" w:cstheme="majorBidi"/>
+      <w:b/>
+      <w:bCs/>
+      <w:color w:val="4F81BD" w:themeColor="accent1"/>
+      <w:sz w:val="26"/>
+      <w:szCs w:val="26"/>
+    </w:rPr>
+  </w:style>
+  <w:style w:type="paragraph" w:styleId="berschrift3">
+    <w:name w:val="heading 3"/>
+    <w:basedOn w:val="Standard"/>
+    <w:next w:val="Standard"/>
+    <w:link w:val="berschrift3Zchn"/>
+    <w:uiPriority w:val="9"/>
+    <w:unhideWhenUsed/>
+    <w:qFormat/>
+    <w:rsid w:val="0040279D"/>
+    <w:pPr>
+      <w:keepNext/>
+      <w:keepLines/>
+      <w:spacing w:before="200" w:after="0"/>
+      <w:outlineLvl w:val="2"/>
+    </w:pPr>
+    <w:rPr>
+      <w:rFonts w:asciiTheme="majorHAnsi" w:eastAsiaTheme="majorEastAsia" w:hAnsiTheme="majorHAnsi" w:cstheme="majorBidi"/>
+      <w:b/>
+      <w:bCs/>
+      <w:color w:val="4F81BD" w:themeColor="accent1"/>
+    </w:rPr>
+  </w:style>
   <w:style w:type="character" w:default="1" w:styleId="Absatz-Standardschriftart">
     <w:name w:val="Default Paragraph Font"/>
     <w:uiPriority w:val="1"/>
@@ -1177,6 +1548,34 @@
       <w:rFonts w:ascii="Tahoma" w:hAnsi="Tahoma" w:cs="Tahoma"/>
       <w:sz w:val="16"/>
       <w:szCs w:val="16"/>
+    </w:rPr>
+  </w:style>
+  <w:style w:type="character" w:customStyle="1" w:styleId="berschrift2Zchn">
+    <w:name w:val="Überschrift 2 Zchn"/>
+    <w:basedOn w:val="Absatz-Standardschriftart"/>
+    <w:link w:val="berschrift2"/>
+    <w:uiPriority w:val="9"/>
+    <w:rsid w:val="0040279D"/>
+    <w:rPr>
+      <w:rFonts w:asciiTheme="majorHAnsi" w:eastAsiaTheme="majorEastAsia" w:hAnsiTheme="majorHAnsi" w:cstheme="majorBidi"/>
+      <w:b/>
+      <w:bCs/>
+      <w:color w:val="4F81BD" w:themeColor="accent1"/>
+      <w:sz w:val="26"/>
+      <w:szCs w:val="26"/>
+    </w:rPr>
+  </w:style>
+  <w:style w:type="character" w:customStyle="1" w:styleId="berschrift3Zchn">
+    <w:name w:val="Überschrift 3 Zchn"/>
+    <w:basedOn w:val="Absatz-Standardschriftart"/>
+    <w:link w:val="berschrift3"/>
+    <w:uiPriority w:val="9"/>
+    <w:rsid w:val="0040279D"/>
+    <w:rPr>
+      <w:rFonts w:asciiTheme="majorHAnsi" w:eastAsiaTheme="majorEastAsia" w:hAnsiTheme="majorHAnsi" w:cstheme="majorBidi"/>
+      <w:b/>
+      <w:bCs/>
+      <w:color w:val="4F81BD" w:themeColor="accent1"/>
     </w:rPr>
   </w:style>
 </w:styles>
@@ -1365,6 +1764,52 @@
       <w:szCs w:val="28"/>
     </w:rPr>
   </w:style>
+  <w:style w:type="paragraph" w:styleId="berschrift2">
+    <w:name w:val="heading 2"/>
+    <w:basedOn w:val="Standard"/>
+    <w:next w:val="Standard"/>
+    <w:link w:val="berschrift2Zchn"/>
+    <w:uiPriority w:val="9"/>
+    <w:unhideWhenUsed/>
+    <w:qFormat/>
+    <w:rsid w:val="0040279D"/>
+    <w:pPr>
+      <w:keepNext/>
+      <w:keepLines/>
+      <w:spacing w:before="200" w:after="0"/>
+      <w:outlineLvl w:val="1"/>
+    </w:pPr>
+    <w:rPr>
+      <w:rFonts w:asciiTheme="majorHAnsi" w:eastAsiaTheme="majorEastAsia" w:hAnsiTheme="majorHAnsi" w:cstheme="majorBidi"/>
+      <w:b/>
+      <w:bCs/>
+      <w:color w:val="4F81BD" w:themeColor="accent1"/>
+      <w:sz w:val="26"/>
+      <w:szCs w:val="26"/>
+    </w:rPr>
+  </w:style>
+  <w:style w:type="paragraph" w:styleId="berschrift3">
+    <w:name w:val="heading 3"/>
+    <w:basedOn w:val="Standard"/>
+    <w:next w:val="Standard"/>
+    <w:link w:val="berschrift3Zchn"/>
+    <w:uiPriority w:val="9"/>
+    <w:unhideWhenUsed/>
+    <w:qFormat/>
+    <w:rsid w:val="0040279D"/>
+    <w:pPr>
+      <w:keepNext/>
+      <w:keepLines/>
+      <w:spacing w:before="200" w:after="0"/>
+      <w:outlineLvl w:val="2"/>
+    </w:pPr>
+    <w:rPr>
+      <w:rFonts w:asciiTheme="majorHAnsi" w:eastAsiaTheme="majorEastAsia" w:hAnsiTheme="majorHAnsi" w:cstheme="majorBidi"/>
+      <w:b/>
+      <w:bCs/>
+      <w:color w:val="4F81BD" w:themeColor="accent1"/>
+    </w:rPr>
+  </w:style>
   <w:style w:type="character" w:default="1" w:styleId="Absatz-Standardschriftart">
     <w:name w:val="Default Paragraph Font"/>
     <w:uiPriority w:val="1"/>
@@ -1435,6 +1880,34 @@
       <w:rFonts w:ascii="Tahoma" w:hAnsi="Tahoma" w:cs="Tahoma"/>
       <w:sz w:val="16"/>
       <w:szCs w:val="16"/>
+    </w:rPr>
+  </w:style>
+  <w:style w:type="character" w:customStyle="1" w:styleId="berschrift2Zchn">
+    <w:name w:val="Überschrift 2 Zchn"/>
+    <w:basedOn w:val="Absatz-Standardschriftart"/>
+    <w:link w:val="berschrift2"/>
+    <w:uiPriority w:val="9"/>
+    <w:rsid w:val="0040279D"/>
+    <w:rPr>
+      <w:rFonts w:asciiTheme="majorHAnsi" w:eastAsiaTheme="majorEastAsia" w:hAnsiTheme="majorHAnsi" w:cstheme="majorBidi"/>
+      <w:b/>
+      <w:bCs/>
+      <w:color w:val="4F81BD" w:themeColor="accent1"/>
+      <w:sz w:val="26"/>
+      <w:szCs w:val="26"/>
+    </w:rPr>
+  </w:style>
+  <w:style w:type="character" w:customStyle="1" w:styleId="berschrift3Zchn">
+    <w:name w:val="Überschrift 3 Zchn"/>
+    <w:basedOn w:val="Absatz-Standardschriftart"/>
+    <w:link w:val="berschrift3"/>
+    <w:uiPriority w:val="9"/>
+    <w:rsid w:val="0040279D"/>
+    <w:rPr>
+      <w:rFonts w:asciiTheme="majorHAnsi" w:eastAsiaTheme="majorEastAsia" w:hAnsiTheme="majorHAnsi" w:cstheme="majorBidi"/>
+      <w:b/>
+      <w:bCs/>
+      <w:color w:val="4F81BD" w:themeColor="accent1"/>
     </w:rPr>
   </w:style>
 </w:styles>

</xml_diff>

<commit_message>
Document "Work with GitHub" changed
Document "Work with GitHub" changed
</commit_message>
<xml_diff>
--- a/InstallGuides/Work with GitHub.docx
+++ b/InstallGuides/Work with GitHub.docx
@@ -30,6 +30,20 @@
           <w:lang w:val="en-US"/>
         </w:rPr>
       </w:pPr>
+    </w:p>
+    <w:p>
+      <w:pPr>
+        <w:pStyle w:val="berschrift2"/>
+        <w:rPr>
+          <w:lang w:val="en-US"/>
+        </w:rPr>
+      </w:pPr>
+      <w:r>
+        <w:rPr>
+          <w:lang w:val="en-US"/>
+        </w:rPr>
+        <w:t>Create Files</w:t>
+      </w:r>
     </w:p>
     <w:p>
       <w:pPr>
@@ -107,75 +121,6 @@
             <wp:extent cx="5760720" cy="1903500"/>
             <wp:effectExtent l="0" t="0" r="0" b="1905"/>
             <wp:docPr id="1" name="Grafik 1"/>
-            <wp:cNvGraphicFramePr>
-              <a:graphicFrameLocks xmlns:a="http://schemas.openxmlformats.org/drawingml/2006/main" noChangeAspect="1"/>
-            </wp:cNvGraphicFramePr>
-            <a:graphic xmlns:a="http://schemas.openxmlformats.org/drawingml/2006/main">
-              <a:graphicData uri="http://schemas.openxmlformats.org/drawingml/2006/picture">
-                <pic:pic xmlns:pic="http://schemas.openxmlformats.org/drawingml/2006/picture">
-                  <pic:nvPicPr>
-                    <pic:cNvPr id="0" name=""/>
-                    <pic:cNvPicPr/>
-                  </pic:nvPicPr>
-                  <pic:blipFill>
-                    <a:blip r:embed="rId5"/>
-                    <a:stretch>
-                      <a:fillRect/>
-                    </a:stretch>
-                  </pic:blipFill>
-                  <pic:spPr>
-                    <a:xfrm>
-                      <a:off x="0" y="0"/>
-                      <a:ext cx="5760720" cy="1903500"/>
-                    </a:xfrm>
-                    <a:prstGeom prst="rect">
-                      <a:avLst/>
-                    </a:prstGeom>
-                  </pic:spPr>
-                </pic:pic>
-              </a:graphicData>
-            </a:graphic>
-          </wp:inline>
-        </w:drawing>
-      </w:r>
-    </w:p>
-    <w:p>
-      <w:pPr>
-        <w:pStyle w:val="berschrift3"/>
-        <w:rPr>
-          <w:lang w:val="en-US"/>
-        </w:rPr>
-      </w:pPr>
-      <w:r>
-        <w:rPr>
-          <w:lang w:val="en-US"/>
-        </w:rPr>
-        <w:t>You can open your repo directory in explorer</w:t>
-      </w:r>
-    </w:p>
-    <w:p>
-      <w:pPr>
-        <w:rPr>
-          <w:lang w:val="en-US"/>
-        </w:rPr>
-      </w:pPr>
-    </w:p>
-    <w:p>
-      <w:pPr>
-        <w:rPr>
-          <w:lang w:val="en-US"/>
-        </w:rPr>
-      </w:pPr>
-      <w:r>
-        <w:rPr>
-          <w:noProof/>
-          <w:lang w:eastAsia="de-DE"/>
-        </w:rPr>
-        <w:drawing>
-          <wp:inline distT="0" distB="0" distL="0" distR="0" wp14:anchorId="1D845169" wp14:editId="3B284372">
-            <wp:extent cx="5760720" cy="984210"/>
-            <wp:effectExtent l="0" t="0" r="0" b="6985"/>
-            <wp:docPr id="15" name="Grafik 15"/>
             <wp:cNvGraphicFramePr>
               <a:graphicFrameLocks xmlns:a="http://schemas.openxmlformats.org/drawingml/2006/main" noChangeAspect="1"/>
             </wp:cNvGraphicFramePr>
@@ -195,7 +140,7 @@
                   <pic:spPr>
                     <a:xfrm>
                       <a:off x="0" y="0"/>
-                      <a:ext cx="5760720" cy="984210"/>
+                      <a:ext cx="5760720" cy="1903500"/>
                     </a:xfrm>
                     <a:prstGeom prst="rect">
                       <a:avLst/>
@@ -210,13 +155,6 @@
     </w:p>
     <w:p>
       <w:pPr>
-        <w:rPr>
-          <w:lang w:val="en-US"/>
-        </w:rPr>
-      </w:pPr>
-    </w:p>
-    <w:p>
-      <w:pPr>
         <w:pStyle w:val="berschrift3"/>
         <w:rPr>
           <w:lang w:val="en-US"/>
@@ -226,7 +164,7 @@
         <w:rPr>
           <w:lang w:val="en-US"/>
         </w:rPr>
-        <w:t>Create or copy files to your local directory</w:t>
+        <w:t>You can open your repo directory in explorer</w:t>
       </w:r>
     </w:p>
     <w:p>
@@ -248,10 +186,10 @@
           <w:lang w:eastAsia="de-DE"/>
         </w:rPr>
         <w:drawing>
-          <wp:inline distT="0" distB="0" distL="0" distR="0" wp14:anchorId="6407606D" wp14:editId="57B21F33">
-            <wp:extent cx="5760720" cy="2457156"/>
-            <wp:effectExtent l="0" t="0" r="0" b="635"/>
-            <wp:docPr id="2" name="Grafik 2"/>
+          <wp:inline distT="0" distB="0" distL="0" distR="0" wp14:anchorId="1D845169" wp14:editId="3B284372">
+            <wp:extent cx="5760720" cy="984210"/>
+            <wp:effectExtent l="0" t="0" r="0" b="6985"/>
+            <wp:docPr id="15" name="Grafik 15"/>
             <wp:cNvGraphicFramePr>
               <a:graphicFrameLocks xmlns:a="http://schemas.openxmlformats.org/drawingml/2006/main" noChangeAspect="1"/>
             </wp:cNvGraphicFramePr>
@@ -271,7 +209,7 @@
                   <pic:spPr>
                     <a:xfrm>
                       <a:off x="0" y="0"/>
-                      <a:ext cx="5760720" cy="2457156"/>
+                      <a:ext cx="5760720" cy="984210"/>
                     </a:xfrm>
                     <a:prstGeom prst="rect">
                       <a:avLst/>
@@ -293,13 +231,6 @@
     </w:p>
     <w:p>
       <w:pPr>
-        <w:rPr>
-          <w:lang w:val="en-US"/>
-        </w:rPr>
-      </w:pPr>
-    </w:p>
-    <w:p>
-      <w:pPr>
         <w:pStyle w:val="berschrift3"/>
         <w:rPr>
           <w:lang w:val="en-US"/>
@@ -309,7 +240,7 @@
         <w:rPr>
           <w:lang w:val="en-US"/>
         </w:rPr>
-        <w:t>Click on uncommitted changes</w:t>
+        <w:t>Create or copy files to your local directory</w:t>
       </w:r>
     </w:p>
     <w:p>
@@ -331,10 +262,10 @@
           <w:lang w:eastAsia="de-DE"/>
         </w:rPr>
         <w:drawing>
-          <wp:inline distT="0" distB="0" distL="0" distR="0" wp14:anchorId="5F979A38" wp14:editId="2F29CA48">
-            <wp:extent cx="5760720" cy="1735075"/>
-            <wp:effectExtent l="0" t="0" r="0" b="0"/>
-            <wp:docPr id="3" name="Grafik 3"/>
+          <wp:inline distT="0" distB="0" distL="0" distR="0" wp14:anchorId="6407606D" wp14:editId="57B21F33">
+            <wp:extent cx="5760720" cy="2457156"/>
+            <wp:effectExtent l="0" t="0" r="0" b="635"/>
+            <wp:docPr id="2" name="Grafik 2"/>
             <wp:cNvGraphicFramePr>
               <a:graphicFrameLocks xmlns:a="http://schemas.openxmlformats.org/drawingml/2006/main" noChangeAspect="1"/>
             </wp:cNvGraphicFramePr>
@@ -354,7 +285,7 @@
                   <pic:spPr>
                     <a:xfrm>
                       <a:off x="0" y="0"/>
-                      <a:ext cx="5760720" cy="1735075"/>
+                      <a:ext cx="5760720" cy="2457156"/>
                     </a:xfrm>
                     <a:prstGeom prst="rect">
                       <a:avLst/>
@@ -369,6 +300,20 @@
     </w:p>
     <w:p>
       <w:pPr>
+        <w:rPr>
+          <w:lang w:val="en-US"/>
+        </w:rPr>
+      </w:pPr>
+    </w:p>
+    <w:p>
+      <w:pPr>
+        <w:rPr>
+          <w:lang w:val="en-US"/>
+        </w:rPr>
+      </w:pPr>
+    </w:p>
+    <w:p>
+      <w:pPr>
         <w:pStyle w:val="berschrift3"/>
         <w:rPr>
           <w:lang w:val="en-US"/>
@@ -378,7 +323,7 @@
         <w:rPr>
           <w:lang w:val="en-US"/>
         </w:rPr>
-        <w:t>The new files are there</w:t>
+        <w:t>Click on uncommitted changes</w:t>
       </w:r>
     </w:p>
     <w:p>
@@ -400,10 +345,10 @@
           <w:lang w:eastAsia="de-DE"/>
         </w:rPr>
         <w:drawing>
-          <wp:inline distT="0" distB="0" distL="0" distR="0" wp14:anchorId="20E14BDE" wp14:editId="448C316B">
-            <wp:extent cx="5760720" cy="2542899"/>
+          <wp:inline distT="0" distB="0" distL="0" distR="0" wp14:anchorId="5F979A38" wp14:editId="2F29CA48">
+            <wp:extent cx="5760720" cy="1735075"/>
             <wp:effectExtent l="0" t="0" r="0" b="0"/>
-            <wp:docPr id="4" name="Grafik 4"/>
+            <wp:docPr id="3" name="Grafik 3"/>
             <wp:cNvGraphicFramePr>
               <a:graphicFrameLocks xmlns:a="http://schemas.openxmlformats.org/drawingml/2006/main" noChangeAspect="1"/>
             </wp:cNvGraphicFramePr>
@@ -423,7 +368,7 @@
                   <pic:spPr>
                     <a:xfrm>
                       <a:off x="0" y="0"/>
-                      <a:ext cx="5760720" cy="2542899"/>
+                      <a:ext cx="5760720" cy="1735075"/>
                     </a:xfrm>
                     <a:prstGeom prst="rect">
                       <a:avLst/>
@@ -438,40 +383,6 @@
     </w:p>
     <w:p>
       <w:pPr>
-        <w:rPr>
-          <w:rFonts w:asciiTheme="majorHAnsi" w:eastAsiaTheme="majorEastAsia" w:hAnsiTheme="majorHAnsi" w:cstheme="majorBidi"/>
-          <w:b/>
-          <w:bCs/>
-          <w:color w:val="4F81BD" w:themeColor="accent1"/>
-          <w:sz w:val="26"/>
-          <w:szCs w:val="26"/>
-          <w:lang w:val="en-US"/>
-        </w:rPr>
-      </w:pPr>
-      <w:r>
-        <w:rPr>
-          <w:lang w:val="en-US"/>
-        </w:rPr>
-        <w:br w:type="page"/>
-      </w:r>
-    </w:p>
-    <w:p>
-      <w:pPr>
-        <w:pStyle w:val="berschrift2"/>
-        <w:rPr>
-          <w:lang w:val="en-US"/>
-        </w:rPr>
-      </w:pPr>
-      <w:r>
-        <w:rPr>
-          <w:lang w:val="en-US"/>
-        </w:rPr>
-        <w:lastRenderedPageBreak/>
-        <w:t>Commit changes</w:t>
-      </w:r>
-    </w:p>
-    <w:p>
-      <w:pPr>
         <w:pStyle w:val="berschrift3"/>
         <w:rPr>
           <w:lang w:val="en-US"/>
@@ -481,7 +392,7 @@
         <w:rPr>
           <w:lang w:val="en-US"/>
         </w:rPr>
-        <w:t>Add commit message</w:t>
+        <w:t>The new files are there</w:t>
       </w:r>
     </w:p>
     <w:p>
@@ -503,10 +414,10 @@
           <w:lang w:eastAsia="de-DE"/>
         </w:rPr>
         <w:drawing>
-          <wp:inline distT="0" distB="0" distL="0" distR="0" wp14:anchorId="770AF08F" wp14:editId="1C20D02F">
-            <wp:extent cx="5760720" cy="2542287"/>
+          <wp:inline distT="0" distB="0" distL="0" distR="0" wp14:anchorId="20E14BDE" wp14:editId="448C316B">
+            <wp:extent cx="5760720" cy="2542899"/>
             <wp:effectExtent l="0" t="0" r="0" b="0"/>
-            <wp:docPr id="5" name="Grafik 5"/>
+            <wp:docPr id="4" name="Grafik 4"/>
             <wp:cNvGraphicFramePr>
               <a:graphicFrameLocks xmlns:a="http://schemas.openxmlformats.org/drawingml/2006/main" noChangeAspect="1"/>
             </wp:cNvGraphicFramePr>
@@ -526,7 +437,7 @@
                   <pic:spPr>
                     <a:xfrm>
                       <a:off x="0" y="0"/>
-                      <a:ext cx="5760720" cy="2542287"/>
+                      <a:ext cx="5760720" cy="2542899"/>
                     </a:xfrm>
                     <a:prstGeom prst="rect">
                       <a:avLst/>
@@ -541,24 +452,50 @@
     </w:p>
     <w:p>
       <w:pPr>
+        <w:rPr>
+          <w:rFonts w:asciiTheme="majorHAnsi" w:eastAsiaTheme="majorEastAsia" w:hAnsiTheme="majorHAnsi" w:cstheme="majorBidi"/>
+          <w:b/>
+          <w:bCs/>
+          <w:color w:val="4F81BD" w:themeColor="accent1"/>
+          <w:sz w:val="26"/>
+          <w:szCs w:val="26"/>
+          <w:lang w:val="en-US"/>
+        </w:rPr>
+      </w:pPr>
+      <w:r>
+        <w:rPr>
+          <w:lang w:val="en-US"/>
+        </w:rPr>
+        <w:br w:type="page"/>
+      </w:r>
+    </w:p>
+    <w:p>
+      <w:pPr>
+        <w:pStyle w:val="berschrift2"/>
+        <w:rPr>
+          <w:lang w:val="en-US"/>
+        </w:rPr>
+      </w:pPr>
+      <w:r>
+        <w:rPr>
+          <w:lang w:val="en-US"/>
+        </w:rPr>
+        <w:lastRenderedPageBreak/>
+        <w:t>Commit changes</w:t>
+      </w:r>
+    </w:p>
+    <w:p>
+      <w:pPr>
         <w:pStyle w:val="berschrift3"/>
         <w:rPr>
           <w:lang w:val="en-US"/>
         </w:rPr>
       </w:pPr>
-    </w:p>
-    <w:p>
-      <w:pPr>
-        <w:pStyle w:val="berschrift3"/>
-        <w:rPr>
-          <w:lang w:val="en-US"/>
-        </w:rPr>
-      </w:pPr>
-      <w:r>
-        <w:rPr>
-          <w:lang w:val="en-US"/>
-        </w:rPr>
-        <w:t>Click commit to master</w:t>
+      <w:r>
+        <w:rPr>
+          <w:lang w:val="en-US"/>
+        </w:rPr>
+        <w:t>Add commit message</w:t>
       </w:r>
     </w:p>
     <w:p>
@@ -580,10 +517,10 @@
           <w:lang w:eastAsia="de-DE"/>
         </w:rPr>
         <w:drawing>
-          <wp:inline distT="0" distB="0" distL="0" distR="0" wp14:anchorId="713C5018" wp14:editId="362F43CF">
-            <wp:extent cx="5760720" cy="2464505"/>
+          <wp:inline distT="0" distB="0" distL="0" distR="0" wp14:anchorId="770AF08F" wp14:editId="1C20D02F">
+            <wp:extent cx="5760720" cy="2542287"/>
             <wp:effectExtent l="0" t="0" r="0" b="0"/>
-            <wp:docPr id="6" name="Grafik 6"/>
+            <wp:docPr id="5" name="Grafik 5"/>
             <wp:cNvGraphicFramePr>
               <a:graphicFrameLocks xmlns:a="http://schemas.openxmlformats.org/drawingml/2006/main" noChangeAspect="1"/>
             </wp:cNvGraphicFramePr>
@@ -603,7 +540,7 @@
                   <pic:spPr>
                     <a:xfrm>
                       <a:off x="0" y="0"/>
-                      <a:ext cx="5760720" cy="2464505"/>
+                      <a:ext cx="5760720" cy="2542287"/>
                     </a:xfrm>
                     <a:prstGeom prst="rect">
                       <a:avLst/>
@@ -626,23 +563,6 @@
     </w:p>
     <w:p>
       <w:pPr>
-        <w:rPr>
-          <w:rFonts w:asciiTheme="majorHAnsi" w:eastAsiaTheme="majorEastAsia" w:hAnsiTheme="majorHAnsi" w:cstheme="majorBidi"/>
-          <w:b/>
-          <w:bCs/>
-          <w:color w:val="4F81BD" w:themeColor="accent1"/>
-          <w:lang w:val="en-US"/>
-        </w:rPr>
-      </w:pPr>
-      <w:r>
-        <w:rPr>
-          <w:lang w:val="en-US"/>
-        </w:rPr>
-        <w:br w:type="page"/>
-      </w:r>
-    </w:p>
-    <w:p>
-      <w:pPr>
         <w:pStyle w:val="berschrift3"/>
         <w:rPr>
           <w:lang w:val="en-US"/>
@@ -652,28 +572,7 @@
         <w:rPr>
           <w:lang w:val="en-US"/>
         </w:rPr>
-        <w:lastRenderedPageBreak/>
-        <w:t xml:space="preserve">We have </w:t>
-      </w:r>
-      <w:proofErr w:type="spellStart"/>
-      <w:r>
-        <w:rPr>
-          <w:lang w:val="en-US"/>
-        </w:rPr>
-        <w:t>commit</w:t>
-      </w:r>
-      <w:r>
-        <w:rPr>
-          <w:lang w:val="en-US"/>
-        </w:rPr>
-        <w:t>ed</w:t>
-      </w:r>
-      <w:proofErr w:type="spellEnd"/>
-      <w:r>
-        <w:rPr>
-          <w:lang w:val="en-US"/>
-        </w:rPr>
-        <w:t xml:space="preserve"> the changes, but only local</w:t>
+        <w:t>Click commit to master</w:t>
       </w:r>
     </w:p>
     <w:p>
@@ -695,10 +594,10 @@
           <w:lang w:eastAsia="de-DE"/>
         </w:rPr>
         <w:drawing>
-          <wp:inline distT="0" distB="0" distL="0" distR="0" wp14:anchorId="391197DF" wp14:editId="586EDD02">
-            <wp:extent cx="5760720" cy="2422859"/>
+          <wp:inline distT="0" distB="0" distL="0" distR="0" wp14:anchorId="713C5018" wp14:editId="362F43CF">
+            <wp:extent cx="5760720" cy="2464505"/>
             <wp:effectExtent l="0" t="0" r="0" b="0"/>
-            <wp:docPr id="7" name="Grafik 7"/>
+            <wp:docPr id="6" name="Grafik 6"/>
             <wp:cNvGraphicFramePr>
               <a:graphicFrameLocks xmlns:a="http://schemas.openxmlformats.org/drawingml/2006/main" noChangeAspect="1"/>
             </wp:cNvGraphicFramePr>
@@ -718,7 +617,7 @@
                   <pic:spPr>
                     <a:xfrm>
                       <a:off x="0" y="0"/>
-                      <a:ext cx="5760720" cy="2422859"/>
+                      <a:ext cx="5760720" cy="2464505"/>
                     </a:xfrm>
                     <a:prstGeom prst="rect">
                       <a:avLst/>
@@ -741,6 +640,23 @@
     </w:p>
     <w:p>
       <w:pPr>
+        <w:rPr>
+          <w:rFonts w:asciiTheme="majorHAnsi" w:eastAsiaTheme="majorEastAsia" w:hAnsiTheme="majorHAnsi" w:cstheme="majorBidi"/>
+          <w:b/>
+          <w:bCs/>
+          <w:color w:val="4F81BD" w:themeColor="accent1"/>
+          <w:lang w:val="en-US"/>
+        </w:rPr>
+      </w:pPr>
+      <w:r>
+        <w:rPr>
+          <w:lang w:val="en-US"/>
+        </w:rPr>
+        <w:br w:type="page"/>
+      </w:r>
+    </w:p>
+    <w:p>
+      <w:pPr>
         <w:pStyle w:val="berschrift3"/>
         <w:rPr>
           <w:lang w:val="en-US"/>
@@ -750,16 +666,29 @@
         <w:rPr>
           <w:lang w:val="en-US"/>
         </w:rPr>
-        <w:t xml:space="preserve">Our changes does not yet exist on </w:t>
+        <w:lastRenderedPageBreak/>
+        <w:t xml:space="preserve">We have </w:t>
       </w:r>
       <w:proofErr w:type="spellStart"/>
       <w:r>
         <w:rPr>
           <w:lang w:val="en-US"/>
         </w:rPr>
-        <w:t>GitHub</w:t>
+        <w:t>commit</w:t>
+      </w:r>
+      <w:r>
+        <w:rPr>
+          <w:lang w:val="en-US"/>
+        </w:rPr>
+        <w:t>ed</w:t>
       </w:r>
       <w:proofErr w:type="spellEnd"/>
+      <w:r>
+        <w:rPr>
+          <w:lang w:val="en-US"/>
+        </w:rPr>
+        <w:t xml:space="preserve"> the changes, but only local</w:t>
+      </w:r>
     </w:p>
     <w:p>
       <w:pPr>
@@ -780,10 +709,10 @@
           <w:lang w:eastAsia="de-DE"/>
         </w:rPr>
         <w:drawing>
-          <wp:inline distT="0" distB="0" distL="0" distR="0" wp14:anchorId="16ADFFC6" wp14:editId="1900B881">
-            <wp:extent cx="5759355" cy="2026692"/>
+          <wp:inline distT="0" distB="0" distL="0" distR="0" wp14:anchorId="391197DF" wp14:editId="586EDD02">
+            <wp:extent cx="5760720" cy="2422859"/>
             <wp:effectExtent l="0" t="0" r="0" b="0"/>
-            <wp:docPr id="8" name="Grafik 8"/>
+            <wp:docPr id="7" name="Grafik 7"/>
             <wp:cNvGraphicFramePr>
               <a:graphicFrameLocks xmlns:a="http://schemas.openxmlformats.org/drawingml/2006/main" noChangeAspect="1"/>
             </wp:cNvGraphicFramePr>
@@ -803,7 +732,7 @@
                   <pic:spPr>
                     <a:xfrm>
                       <a:off x="0" y="0"/>
-                      <a:ext cx="5760720" cy="2027172"/>
+                      <a:ext cx="5760720" cy="2422859"/>
                     </a:xfrm>
                     <a:prstGeom prst="rect">
                       <a:avLst/>
@@ -818,6 +747,43 @@
     </w:p>
     <w:p>
       <w:pPr>
+        <w:pStyle w:val="berschrift3"/>
+        <w:rPr>
+          <w:lang w:val="en-US"/>
+        </w:rPr>
+      </w:pPr>
+    </w:p>
+    <w:p>
+      <w:pPr>
+        <w:pStyle w:val="berschrift3"/>
+        <w:rPr>
+          <w:lang w:val="en-US"/>
+        </w:rPr>
+      </w:pPr>
+      <w:r>
+        <w:rPr>
+          <w:lang w:val="en-US"/>
+        </w:rPr>
+        <w:t xml:space="preserve">Our changes does not yet exist on </w:t>
+      </w:r>
+      <w:proofErr w:type="spellStart"/>
+      <w:r>
+        <w:rPr>
+          <w:lang w:val="en-US"/>
+        </w:rPr>
+        <w:t>GitHub</w:t>
+      </w:r>
+      <w:proofErr w:type="spellEnd"/>
+    </w:p>
+    <w:p>
+      <w:pPr>
+        <w:rPr>
+          <w:lang w:val="en-US"/>
+        </w:rPr>
+      </w:pPr>
+    </w:p>
+    <w:p>
+      <w:pPr>
         <w:rPr>
           <w:lang w:val="en-US"/>
         </w:rPr>
@@ -828,10 +794,10 @@
           <w:lang w:eastAsia="de-DE"/>
         </w:rPr>
         <w:drawing>
-          <wp:inline distT="0" distB="0" distL="0" distR="0" wp14:anchorId="7E2CC57A" wp14:editId="2E8A1E0A">
-            <wp:extent cx="5757264" cy="2927445"/>
-            <wp:effectExtent l="0" t="0" r="0" b="6350"/>
-            <wp:docPr id="9" name="Grafik 9"/>
+          <wp:inline distT="0" distB="0" distL="0" distR="0" wp14:anchorId="16ADFFC6" wp14:editId="1900B881">
+            <wp:extent cx="5759355" cy="2026692"/>
+            <wp:effectExtent l="0" t="0" r="0" b="0"/>
+            <wp:docPr id="8" name="Grafik 8"/>
             <wp:cNvGraphicFramePr>
               <a:graphicFrameLocks xmlns:a="http://schemas.openxmlformats.org/drawingml/2006/main" noChangeAspect="1"/>
             </wp:cNvGraphicFramePr>
@@ -851,7 +817,7 @@
                   <pic:spPr>
                     <a:xfrm>
                       <a:off x="0" y="0"/>
-                      <a:ext cx="5762814" cy="2930267"/>
+                      <a:ext cx="5760720" cy="2027172"/>
                     </a:xfrm>
                     <a:prstGeom prst="rect">
                       <a:avLst/>
@@ -866,28 +832,6 @@
     </w:p>
     <w:p>
       <w:pPr>
-        <w:pStyle w:val="berschrift3"/>
-        <w:rPr>
-          <w:lang w:val="en-US"/>
-        </w:rPr>
-      </w:pPr>
-      <w:r>
-        <w:rPr>
-          <w:lang w:val="en-US"/>
-        </w:rPr>
-        <w:lastRenderedPageBreak/>
-        <w:t>Push our changes, click on sync</w:t>
-      </w:r>
-    </w:p>
-    <w:p>
-      <w:pPr>
-        <w:rPr>
-          <w:lang w:val="en-US"/>
-        </w:rPr>
-      </w:pPr>
-    </w:p>
-    <w:p>
-      <w:pPr>
         <w:rPr>
           <w:lang w:val="en-US"/>
         </w:rPr>
@@ -898,10 +842,10 @@
           <w:lang w:eastAsia="de-DE"/>
         </w:rPr>
         <w:drawing>
-          <wp:inline distT="0" distB="0" distL="0" distR="0" wp14:anchorId="2321F24B" wp14:editId="3BD3733D">
-            <wp:extent cx="5760720" cy="2060900"/>
-            <wp:effectExtent l="0" t="0" r="0" b="0"/>
-            <wp:docPr id="10" name="Grafik 10"/>
+          <wp:inline distT="0" distB="0" distL="0" distR="0" wp14:anchorId="7E2CC57A" wp14:editId="2E8A1E0A">
+            <wp:extent cx="5757264" cy="2927445"/>
+            <wp:effectExtent l="0" t="0" r="0" b="6350"/>
+            <wp:docPr id="9" name="Grafik 9"/>
             <wp:cNvGraphicFramePr>
               <a:graphicFrameLocks xmlns:a="http://schemas.openxmlformats.org/drawingml/2006/main" noChangeAspect="1"/>
             </wp:cNvGraphicFramePr>
@@ -921,7 +865,7 @@
                   <pic:spPr>
                     <a:xfrm>
                       <a:off x="0" y="0"/>
-                      <a:ext cx="5760720" cy="2060900"/>
+                      <a:ext cx="5762814" cy="2930267"/>
                     </a:xfrm>
                     <a:prstGeom prst="rect">
                       <a:avLst/>
@@ -941,21 +885,12 @@
           <w:lang w:val="en-US"/>
         </w:rPr>
       </w:pPr>
-    </w:p>
-    <w:p>
-      <w:pPr>
-        <w:pStyle w:val="berschrift3"/>
-        <w:rPr>
-          <w:lang w:val="en-US"/>
-        </w:rPr>
-      </w:pPr>
-      <w:bookmarkStart w:id="0" w:name="_GoBack"/>
-      <w:bookmarkEnd w:id="0"/>
-      <w:r>
-        <w:rPr>
-          <w:lang w:val="en-US"/>
-        </w:rPr>
-        <w:t>Changes are in History now</w:t>
+      <w:r>
+        <w:rPr>
+          <w:lang w:val="en-US"/>
+        </w:rPr>
+        <w:lastRenderedPageBreak/>
+        <w:t>Push our changes, click on sync</w:t>
       </w:r>
     </w:p>
     <w:p>
@@ -977,10 +912,10 @@
           <w:lang w:eastAsia="de-DE"/>
         </w:rPr>
         <w:drawing>
-          <wp:inline distT="0" distB="0" distL="0" distR="0" wp14:anchorId="61362C88" wp14:editId="7F2EB9AE">
-            <wp:extent cx="5760720" cy="2101322"/>
+          <wp:inline distT="0" distB="0" distL="0" distR="0" wp14:anchorId="2321F24B" wp14:editId="3BD3733D">
+            <wp:extent cx="5760720" cy="2060900"/>
             <wp:effectExtent l="0" t="0" r="0" b="0"/>
-            <wp:docPr id="11" name="Grafik 11"/>
+            <wp:docPr id="10" name="Grafik 10"/>
             <wp:cNvGraphicFramePr>
               <a:graphicFrameLocks xmlns:a="http://schemas.openxmlformats.org/drawingml/2006/main" noChangeAspect="1"/>
             </wp:cNvGraphicFramePr>
@@ -1000,7 +935,7 @@
                   <pic:spPr>
                     <a:xfrm>
                       <a:off x="0" y="0"/>
-                      <a:ext cx="5760720" cy="2101322"/>
+                      <a:ext cx="5760720" cy="2060900"/>
                     </a:xfrm>
                     <a:prstGeom prst="rect">
                       <a:avLst/>
@@ -1015,23 +950,24 @@
     </w:p>
     <w:p>
       <w:pPr>
-        <w:rPr>
-          <w:lang w:val="en-US"/>
-        </w:rPr>
-      </w:pPr>
-    </w:p>
-    <w:p>
-      <w:pPr>
         <w:pStyle w:val="berschrift3"/>
         <w:rPr>
           <w:lang w:val="en-US"/>
         </w:rPr>
       </w:pPr>
-      <w:r>
-        <w:rPr>
-          <w:lang w:val="en-US"/>
-        </w:rPr>
-        <w:t>We should see our changes online</w:t>
+    </w:p>
+    <w:p>
+      <w:pPr>
+        <w:pStyle w:val="berschrift3"/>
+        <w:rPr>
+          <w:lang w:val="en-US"/>
+        </w:rPr>
+      </w:pPr>
+      <w:r>
+        <w:rPr>
+          <w:lang w:val="en-US"/>
+        </w:rPr>
+        <w:t>Changes are in History now</w:t>
       </w:r>
     </w:p>
     <w:p>
@@ -1053,10 +989,10 @@
           <w:lang w:eastAsia="de-DE"/>
         </w:rPr>
         <w:drawing>
-          <wp:inline distT="0" distB="0" distL="0" distR="0" wp14:anchorId="5468C2B7" wp14:editId="0C4ED86B">
-            <wp:extent cx="5760720" cy="1920036"/>
-            <wp:effectExtent l="0" t="0" r="0" b="4445"/>
-            <wp:docPr id="12" name="Grafik 12"/>
+          <wp:inline distT="0" distB="0" distL="0" distR="0" wp14:anchorId="61362C88" wp14:editId="7F2EB9AE">
+            <wp:extent cx="5760720" cy="2101322"/>
+            <wp:effectExtent l="0" t="0" r="0" b="0"/>
+            <wp:docPr id="11" name="Grafik 11"/>
             <wp:cNvGraphicFramePr>
               <a:graphicFrameLocks xmlns:a="http://schemas.openxmlformats.org/drawingml/2006/main" noChangeAspect="1"/>
             </wp:cNvGraphicFramePr>
@@ -1076,7 +1012,7 @@
                   <pic:spPr>
                     <a:xfrm>
                       <a:off x="0" y="0"/>
-                      <a:ext cx="5760720" cy="1920036"/>
+                      <a:ext cx="5760720" cy="2101322"/>
                     </a:xfrm>
                     <a:prstGeom prst="rect">
                       <a:avLst/>
@@ -1091,42 +1027,23 @@
     </w:p>
     <w:p>
       <w:pPr>
+        <w:rPr>
+          <w:lang w:val="en-US"/>
+        </w:rPr>
+      </w:pPr>
+    </w:p>
+    <w:p>
+      <w:pPr>
         <w:pStyle w:val="berschrift3"/>
         <w:rPr>
           <w:lang w:val="en-US"/>
         </w:rPr>
       </w:pPr>
-    </w:p>
-    <w:p>
-      <w:pPr>
-        <w:rPr>
-          <w:rFonts w:asciiTheme="majorHAnsi" w:eastAsiaTheme="majorEastAsia" w:hAnsiTheme="majorHAnsi" w:cstheme="majorBidi"/>
-          <w:b/>
-          <w:bCs/>
-          <w:color w:val="4F81BD" w:themeColor="accent1"/>
-          <w:lang w:val="en-US"/>
-        </w:rPr>
-      </w:pPr>
-      <w:r>
-        <w:rPr>
-          <w:lang w:val="en-US"/>
-        </w:rPr>
-        <w:br w:type="page"/>
-      </w:r>
-    </w:p>
-    <w:p>
-      <w:pPr>
-        <w:pStyle w:val="berschrift3"/>
-        <w:rPr>
-          <w:lang w:val="en-US"/>
-        </w:rPr>
-      </w:pPr>
-      <w:r>
-        <w:rPr>
-          <w:lang w:val="en-US"/>
-        </w:rPr>
-        <w:lastRenderedPageBreak/>
-        <w:t>Yes, we have install guides online now</w:t>
+      <w:r>
+        <w:rPr>
+          <w:lang w:val="en-US"/>
+        </w:rPr>
+        <w:t>We should see our changes online</w:t>
       </w:r>
     </w:p>
     <w:p>
@@ -1148,10 +1065,10 @@
           <w:lang w:eastAsia="de-DE"/>
         </w:rPr>
         <w:drawing>
-          <wp:inline distT="0" distB="0" distL="0" distR="0" wp14:anchorId="581AD222" wp14:editId="66390CA1">
-            <wp:extent cx="5760720" cy="3941739"/>
-            <wp:effectExtent l="0" t="0" r="0" b="1905"/>
-            <wp:docPr id="13" name="Grafik 13"/>
+          <wp:inline distT="0" distB="0" distL="0" distR="0" wp14:anchorId="5468C2B7" wp14:editId="0C4ED86B">
+            <wp:extent cx="5760720" cy="1920036"/>
+            <wp:effectExtent l="0" t="0" r="0" b="4445"/>
+            <wp:docPr id="12" name="Grafik 12"/>
             <wp:cNvGraphicFramePr>
               <a:graphicFrameLocks xmlns:a="http://schemas.openxmlformats.org/drawingml/2006/main" noChangeAspect="1"/>
             </wp:cNvGraphicFramePr>
@@ -1171,7 +1088,7 @@
                   <pic:spPr>
                     <a:xfrm>
                       <a:off x="0" y="0"/>
-                      <a:ext cx="5760720" cy="3941739"/>
+                      <a:ext cx="5760720" cy="1920036"/>
                     </a:xfrm>
                     <a:prstGeom prst="rect">
                       <a:avLst/>
@@ -1186,6 +1103,53 @@
     </w:p>
     <w:p>
       <w:pPr>
+        <w:pStyle w:val="berschrift3"/>
+        <w:rPr>
+          <w:lang w:val="en-US"/>
+        </w:rPr>
+      </w:pPr>
+    </w:p>
+    <w:p>
+      <w:pPr>
+        <w:rPr>
+          <w:rFonts w:asciiTheme="majorHAnsi" w:eastAsiaTheme="majorEastAsia" w:hAnsiTheme="majorHAnsi" w:cstheme="majorBidi"/>
+          <w:b/>
+          <w:bCs/>
+          <w:color w:val="4F81BD" w:themeColor="accent1"/>
+          <w:lang w:val="en-US"/>
+        </w:rPr>
+      </w:pPr>
+      <w:r>
+        <w:rPr>
+          <w:lang w:val="en-US"/>
+        </w:rPr>
+        <w:br w:type="page"/>
+      </w:r>
+    </w:p>
+    <w:p>
+      <w:pPr>
+        <w:pStyle w:val="berschrift3"/>
+        <w:rPr>
+          <w:lang w:val="en-US"/>
+        </w:rPr>
+      </w:pPr>
+      <w:r>
+        <w:rPr>
+          <w:lang w:val="en-US"/>
+        </w:rPr>
+        <w:lastRenderedPageBreak/>
+        <w:t>Yes, we have install guides online now</w:t>
+      </w:r>
+    </w:p>
+    <w:p>
+      <w:pPr>
+        <w:rPr>
+          <w:lang w:val="en-US"/>
+        </w:rPr>
+      </w:pPr>
+    </w:p>
+    <w:p>
+      <w:pPr>
         <w:rPr>
           <w:lang w:val="en-US"/>
         </w:rPr>
@@ -1196,10 +1160,10 @@
           <w:lang w:eastAsia="de-DE"/>
         </w:rPr>
         <w:drawing>
-          <wp:inline distT="0" distB="0" distL="0" distR="0" wp14:anchorId="1E933E49" wp14:editId="0F10F8C5">
-            <wp:extent cx="5760720" cy="3948476"/>
-            <wp:effectExtent l="0" t="0" r="0" b="0"/>
-            <wp:docPr id="14" name="Grafik 14"/>
+          <wp:inline distT="0" distB="0" distL="0" distR="0" wp14:anchorId="581AD222" wp14:editId="66390CA1">
+            <wp:extent cx="5760720" cy="3941739"/>
+            <wp:effectExtent l="0" t="0" r="0" b="1905"/>
+            <wp:docPr id="13" name="Grafik 13"/>
             <wp:cNvGraphicFramePr>
               <a:graphicFrameLocks xmlns:a="http://schemas.openxmlformats.org/drawingml/2006/main" noChangeAspect="1"/>
             </wp:cNvGraphicFramePr>
@@ -1219,6 +1183,54 @@
                   <pic:spPr>
                     <a:xfrm>
                       <a:off x="0" y="0"/>
+                      <a:ext cx="5760720" cy="3941739"/>
+                    </a:xfrm>
+                    <a:prstGeom prst="rect">
+                      <a:avLst/>
+                    </a:prstGeom>
+                  </pic:spPr>
+                </pic:pic>
+              </a:graphicData>
+            </a:graphic>
+          </wp:inline>
+        </w:drawing>
+      </w:r>
+    </w:p>
+    <w:p>
+      <w:pPr>
+        <w:rPr>
+          <w:lang w:val="en-US"/>
+        </w:rPr>
+      </w:pPr>
+      <w:r>
+        <w:rPr>
+          <w:noProof/>
+          <w:lang w:eastAsia="de-DE"/>
+        </w:rPr>
+        <w:drawing>
+          <wp:inline distT="0" distB="0" distL="0" distR="0" wp14:anchorId="1E933E49" wp14:editId="0F10F8C5">
+            <wp:extent cx="5760720" cy="3948476"/>
+            <wp:effectExtent l="0" t="0" r="0" b="0"/>
+            <wp:docPr id="14" name="Grafik 14"/>
+            <wp:cNvGraphicFramePr>
+              <a:graphicFrameLocks xmlns:a="http://schemas.openxmlformats.org/drawingml/2006/main" noChangeAspect="1"/>
+            </wp:cNvGraphicFramePr>
+            <a:graphic xmlns:a="http://schemas.openxmlformats.org/drawingml/2006/main">
+              <a:graphicData uri="http://schemas.openxmlformats.org/drawingml/2006/picture">
+                <pic:pic xmlns:pic="http://schemas.openxmlformats.org/drawingml/2006/picture">
+                  <pic:nvPicPr>
+                    <pic:cNvPr id="0" name=""/>
+                    <pic:cNvPicPr/>
+                  </pic:nvPicPr>
+                  <pic:blipFill>
+                    <a:blip r:embed="rId20"/>
+                    <a:stretch>
+                      <a:fillRect/>
+                    </a:stretch>
+                  </pic:blipFill>
+                  <pic:spPr>
+                    <a:xfrm>
+                      <a:off x="0" y="0"/>
                       <a:ext cx="5760720" cy="3948476"/>
                     </a:xfrm>
                     <a:prstGeom prst="rect">
@@ -1238,6 +1250,978 @@
           <w:lang w:val="en-US"/>
         </w:rPr>
       </w:pPr>
+      <w:r>
+        <w:rPr>
+          <w:lang w:val="en-US"/>
+        </w:rPr>
+        <w:br w:type="page"/>
+      </w:r>
+    </w:p>
+    <w:p>
+      <w:pPr>
+        <w:pStyle w:val="berschrift2"/>
+        <w:rPr>
+          <w:lang w:val="en-US"/>
+        </w:rPr>
+      </w:pPr>
+      <w:r>
+        <w:rPr>
+          <w:lang w:val="en-US"/>
+        </w:rPr>
+        <w:lastRenderedPageBreak/>
+        <w:t>Show difference</w:t>
+      </w:r>
+    </w:p>
+    <w:p>
+      <w:pPr>
+        <w:rPr>
+          <w:lang w:val="en-US"/>
+        </w:rPr>
+      </w:pPr>
+    </w:p>
+    <w:p>
+      <w:pPr>
+        <w:pStyle w:val="berschrift3"/>
+        <w:rPr>
+          <w:lang w:val="en-US"/>
+        </w:rPr>
+      </w:pPr>
+      <w:r>
+        <w:rPr>
+          <w:lang w:val="en-US"/>
+        </w:rPr>
+        <w:t>Everything is synchronized, no changes exist</w:t>
+      </w:r>
+    </w:p>
+    <w:p>
+      <w:pPr>
+        <w:rPr>
+          <w:lang w:val="en-US"/>
+        </w:rPr>
+      </w:pPr>
+    </w:p>
+    <w:p>
+      <w:pPr>
+        <w:rPr>
+          <w:lang w:val="en-US"/>
+        </w:rPr>
+      </w:pPr>
+      <w:r>
+        <w:rPr>
+          <w:noProof/>
+          <w:lang w:eastAsia="de-DE"/>
+        </w:rPr>
+        <w:drawing>
+          <wp:inline distT="0" distB="0" distL="0" distR="0" wp14:anchorId="6FA7D5B4" wp14:editId="454179FC">
+            <wp:extent cx="5760720" cy="2293019"/>
+            <wp:effectExtent l="0" t="0" r="0" b="0"/>
+            <wp:docPr id="16" name="Grafik 16"/>
+            <wp:cNvGraphicFramePr>
+              <a:graphicFrameLocks xmlns:a="http://schemas.openxmlformats.org/drawingml/2006/main" noChangeAspect="1"/>
+            </wp:cNvGraphicFramePr>
+            <a:graphic xmlns:a="http://schemas.openxmlformats.org/drawingml/2006/main">
+              <a:graphicData uri="http://schemas.openxmlformats.org/drawingml/2006/picture">
+                <pic:pic xmlns:pic="http://schemas.openxmlformats.org/drawingml/2006/picture">
+                  <pic:nvPicPr>
+                    <pic:cNvPr id="0" name=""/>
+                    <pic:cNvPicPr/>
+                  </pic:nvPicPr>
+                  <pic:blipFill>
+                    <a:blip r:embed="rId21"/>
+                    <a:stretch>
+                      <a:fillRect/>
+                    </a:stretch>
+                  </pic:blipFill>
+                  <pic:spPr>
+                    <a:xfrm>
+                      <a:off x="0" y="0"/>
+                      <a:ext cx="5760720" cy="2293019"/>
+                    </a:xfrm>
+                    <a:prstGeom prst="rect">
+                      <a:avLst/>
+                    </a:prstGeom>
+                  </pic:spPr>
+                </pic:pic>
+              </a:graphicData>
+            </a:graphic>
+          </wp:inline>
+        </w:drawing>
+      </w:r>
+    </w:p>
+    <w:p>
+      <w:pPr>
+        <w:pStyle w:val="berschrift3"/>
+        <w:rPr>
+          <w:lang w:val="en-US"/>
+        </w:rPr>
+      </w:pPr>
+    </w:p>
+    <w:p>
+      <w:pPr>
+        <w:pStyle w:val="berschrift3"/>
+        <w:rPr>
+          <w:lang w:val="en-US"/>
+        </w:rPr>
+      </w:pPr>
+      <w:r>
+        <w:rPr>
+          <w:lang w:val="en-US"/>
+        </w:rPr>
+        <w:t>Open ReadMe.md in any editor your choice</w:t>
+      </w:r>
+    </w:p>
+    <w:p>
+      <w:pPr>
+        <w:rPr>
+          <w:lang w:val="en-US"/>
+        </w:rPr>
+      </w:pPr>
+    </w:p>
+    <w:p>
+      <w:pPr>
+        <w:tabs>
+          <w:tab w:val="center" w:pos="4536"/>
+        </w:tabs>
+        <w:rPr>
+          <w:lang w:val="en-US"/>
+        </w:rPr>
+      </w:pPr>
+      <w:r>
+        <w:rPr>
+          <w:noProof/>
+          <w:lang w:eastAsia="de-DE"/>
+        </w:rPr>
+        <w:drawing>
+          <wp:inline distT="0" distB="0" distL="0" distR="0" wp14:anchorId="7843D235" wp14:editId="5C8A08F8">
+            <wp:extent cx="5760720" cy="2218912"/>
+            <wp:effectExtent l="0" t="0" r="0" b="0"/>
+            <wp:docPr id="17" name="Grafik 17"/>
+            <wp:cNvGraphicFramePr>
+              <a:graphicFrameLocks xmlns:a="http://schemas.openxmlformats.org/drawingml/2006/main" noChangeAspect="1"/>
+            </wp:cNvGraphicFramePr>
+            <a:graphic xmlns:a="http://schemas.openxmlformats.org/drawingml/2006/main">
+              <a:graphicData uri="http://schemas.openxmlformats.org/drawingml/2006/picture">
+                <pic:pic xmlns:pic="http://schemas.openxmlformats.org/drawingml/2006/picture">
+                  <pic:nvPicPr>
+                    <pic:cNvPr id="0" name=""/>
+                    <pic:cNvPicPr/>
+                  </pic:nvPicPr>
+                  <pic:blipFill>
+                    <a:blip r:embed="rId22"/>
+                    <a:stretch>
+                      <a:fillRect/>
+                    </a:stretch>
+                  </pic:blipFill>
+                  <pic:spPr>
+                    <a:xfrm>
+                      <a:off x="0" y="0"/>
+                      <a:ext cx="5760720" cy="2218912"/>
+                    </a:xfrm>
+                    <a:prstGeom prst="rect">
+                      <a:avLst/>
+                    </a:prstGeom>
+                  </pic:spPr>
+                </pic:pic>
+              </a:graphicData>
+            </a:graphic>
+          </wp:inline>
+        </w:drawing>
+      </w:r>
+    </w:p>
+    <w:p>
+      <w:pPr>
+        <w:tabs>
+          <w:tab w:val="center" w:pos="4536"/>
+        </w:tabs>
+        <w:rPr>
+          <w:lang w:val="en-US"/>
+        </w:rPr>
+      </w:pPr>
+      <w:r>
+        <w:rPr>
+          <w:noProof/>
+          <w:lang w:eastAsia="de-DE"/>
+        </w:rPr>
+        <w:lastRenderedPageBreak/>
+        <w:drawing>
+          <wp:inline distT="0" distB="0" distL="0" distR="0" wp14:anchorId="66961DF1" wp14:editId="354607CD">
+            <wp:extent cx="5760720" cy="3787401"/>
+            <wp:effectExtent l="0" t="0" r="0" b="3810"/>
+            <wp:docPr id="18" name="Grafik 18"/>
+            <wp:cNvGraphicFramePr>
+              <a:graphicFrameLocks xmlns:a="http://schemas.openxmlformats.org/drawingml/2006/main" noChangeAspect="1"/>
+            </wp:cNvGraphicFramePr>
+            <a:graphic xmlns:a="http://schemas.openxmlformats.org/drawingml/2006/main">
+              <a:graphicData uri="http://schemas.openxmlformats.org/drawingml/2006/picture">
+                <pic:pic xmlns:pic="http://schemas.openxmlformats.org/drawingml/2006/picture">
+                  <pic:nvPicPr>
+                    <pic:cNvPr id="0" name=""/>
+                    <pic:cNvPicPr/>
+                  </pic:nvPicPr>
+                  <pic:blipFill>
+                    <a:blip r:embed="rId23"/>
+                    <a:stretch>
+                      <a:fillRect/>
+                    </a:stretch>
+                  </pic:blipFill>
+                  <pic:spPr>
+                    <a:xfrm>
+                      <a:off x="0" y="0"/>
+                      <a:ext cx="5760720" cy="3787401"/>
+                    </a:xfrm>
+                    <a:prstGeom prst="rect">
+                      <a:avLst/>
+                    </a:prstGeom>
+                  </pic:spPr>
+                </pic:pic>
+              </a:graphicData>
+            </a:graphic>
+          </wp:inline>
+        </w:drawing>
+      </w:r>
+    </w:p>
+    <w:p>
+      <w:pPr>
+        <w:rPr>
+          <w:lang w:val="en-US"/>
+        </w:rPr>
+      </w:pPr>
+      <w:r>
+        <w:rPr>
+          <w:noProof/>
+          <w:lang w:eastAsia="de-DE"/>
+        </w:rPr>
+        <w:drawing>
+          <wp:inline distT="0" distB="0" distL="0" distR="0" wp14:anchorId="076B6263" wp14:editId="1A520FE6">
+            <wp:extent cx="5760720" cy="1890638"/>
+            <wp:effectExtent l="0" t="0" r="0" b="0"/>
+            <wp:docPr id="19" name="Grafik 19"/>
+            <wp:cNvGraphicFramePr>
+              <a:graphicFrameLocks xmlns:a="http://schemas.openxmlformats.org/drawingml/2006/main" noChangeAspect="1"/>
+            </wp:cNvGraphicFramePr>
+            <a:graphic xmlns:a="http://schemas.openxmlformats.org/drawingml/2006/main">
+              <a:graphicData uri="http://schemas.openxmlformats.org/drawingml/2006/picture">
+                <pic:pic xmlns:pic="http://schemas.openxmlformats.org/drawingml/2006/picture">
+                  <pic:nvPicPr>
+                    <pic:cNvPr id="0" name=""/>
+                    <pic:cNvPicPr/>
+                  </pic:nvPicPr>
+                  <pic:blipFill>
+                    <a:blip r:embed="rId24"/>
+                    <a:stretch>
+                      <a:fillRect/>
+                    </a:stretch>
+                  </pic:blipFill>
+                  <pic:spPr>
+                    <a:xfrm>
+                      <a:off x="0" y="0"/>
+                      <a:ext cx="5760720" cy="1890638"/>
+                    </a:xfrm>
+                    <a:prstGeom prst="rect">
+                      <a:avLst/>
+                    </a:prstGeom>
+                  </pic:spPr>
+                </pic:pic>
+              </a:graphicData>
+            </a:graphic>
+          </wp:inline>
+        </w:drawing>
+      </w:r>
+    </w:p>
+    <w:p>
+      <w:pPr>
+        <w:rPr>
+          <w:lang w:val="en-US"/>
+        </w:rPr>
+      </w:pPr>
+      <w:proofErr w:type="spellStart"/>
+      <w:r>
+        <w:rPr>
+          <w:lang w:val="en-US"/>
+        </w:rPr>
+        <w:t>ToDos</w:t>
+      </w:r>
+      <w:proofErr w:type="spellEnd"/>
+      <w:r>
+        <w:rPr>
+          <w:lang w:val="en-US"/>
+        </w:rPr>
+        <w:t>:</w:t>
+      </w:r>
+    </w:p>
+    <w:p>
+      <w:pPr>
+        <w:pStyle w:val="Listenabsatz"/>
+        <w:numPr>
+          <w:ilvl w:val="0"/>
+          <w:numId w:val="1"/>
+        </w:numPr>
+        <w:rPr>
+          <w:lang w:val="en-US"/>
+        </w:rPr>
+      </w:pPr>
+      <w:r>
+        <w:rPr>
+          <w:lang w:val="en-US"/>
+        </w:rPr>
+        <w:t>“</w:t>
+      </w:r>
+      <w:proofErr w:type="spellStart"/>
+      <w:r>
+        <w:rPr>
+          <w:lang w:val="en-US"/>
+        </w:rPr>
+        <w:t>Entwicklung</w:t>
+      </w:r>
+      <w:proofErr w:type="spellEnd"/>
+      <w:r>
+        <w:rPr>
+          <w:lang w:val="en-US"/>
+        </w:rPr>
+        <w:t>” is G</w:t>
+      </w:r>
+      <w:r>
+        <w:rPr>
+          <w:lang w:val="en-US"/>
+        </w:rPr>
+        <w:t>erman, should be Development</w:t>
+      </w:r>
+    </w:p>
+    <w:p>
+      <w:pPr>
+        <w:pStyle w:val="Listenabsatz"/>
+        <w:numPr>
+          <w:ilvl w:val="0"/>
+          <w:numId w:val="1"/>
+        </w:numPr>
+        <w:rPr>
+          <w:lang w:val="en-US"/>
+        </w:rPr>
+      </w:pPr>
+      <w:r>
+        <w:rPr>
+          <w:lang w:val="en-US"/>
+        </w:rPr>
+        <w:t>Delete line 3</w:t>
+      </w:r>
+    </w:p>
+    <w:p>
+      <w:pPr>
+        <w:pStyle w:val="Listenabsatz"/>
+        <w:numPr>
+          <w:ilvl w:val="0"/>
+          <w:numId w:val="1"/>
+        </w:numPr>
+        <w:rPr>
+          <w:lang w:val="en-US"/>
+        </w:rPr>
+      </w:pPr>
+      <w:r>
+        <w:rPr>
+          <w:lang w:val="en-US"/>
+        </w:rPr>
+        <w:t>Add new line with text “Diff example”</w:t>
+      </w:r>
+    </w:p>
+    <w:p>
+      <w:pPr>
+        <w:rPr>
+          <w:lang w:val="en-US"/>
+        </w:rPr>
+      </w:pPr>
+      <w:r>
+        <w:rPr>
+          <w:noProof/>
+          <w:lang w:eastAsia="de-DE"/>
+        </w:rPr>
+        <w:drawing>
+          <wp:inline distT="0" distB="0" distL="0" distR="0" wp14:anchorId="358542BF" wp14:editId="4F833C9F">
+            <wp:extent cx="5760720" cy="1922486"/>
+            <wp:effectExtent l="0" t="0" r="0" b="1905"/>
+            <wp:docPr id="20" name="Grafik 20"/>
+            <wp:cNvGraphicFramePr>
+              <a:graphicFrameLocks xmlns:a="http://schemas.openxmlformats.org/drawingml/2006/main" noChangeAspect="1"/>
+            </wp:cNvGraphicFramePr>
+            <a:graphic xmlns:a="http://schemas.openxmlformats.org/drawingml/2006/main">
+              <a:graphicData uri="http://schemas.openxmlformats.org/drawingml/2006/picture">
+                <pic:pic xmlns:pic="http://schemas.openxmlformats.org/drawingml/2006/picture">
+                  <pic:nvPicPr>
+                    <pic:cNvPr id="0" name=""/>
+                    <pic:cNvPicPr/>
+                  </pic:nvPicPr>
+                  <pic:blipFill>
+                    <a:blip r:embed="rId25"/>
+                    <a:stretch>
+                      <a:fillRect/>
+                    </a:stretch>
+                  </pic:blipFill>
+                  <pic:spPr>
+                    <a:xfrm>
+                      <a:off x="0" y="0"/>
+                      <a:ext cx="5760720" cy="1922486"/>
+                    </a:xfrm>
+                    <a:prstGeom prst="rect">
+                      <a:avLst/>
+                    </a:prstGeom>
+                  </pic:spPr>
+                </pic:pic>
+              </a:graphicData>
+            </a:graphic>
+          </wp:inline>
+        </w:drawing>
+      </w:r>
+    </w:p>
+    <w:p>
+      <w:pPr>
+        <w:pStyle w:val="berschrift3"/>
+        <w:rPr>
+          <w:lang w:val="en-US"/>
+        </w:rPr>
+      </w:pPr>
+      <w:r>
+        <w:rPr>
+          <w:lang w:val="en-US"/>
+        </w:rPr>
+        <w:lastRenderedPageBreak/>
+        <w:t xml:space="preserve">Save the file and go back to </w:t>
+      </w:r>
+      <w:proofErr w:type="spellStart"/>
+      <w:r>
+        <w:rPr>
+          <w:lang w:val="en-US"/>
+        </w:rPr>
+        <w:t>GitHub</w:t>
+      </w:r>
+      <w:proofErr w:type="spellEnd"/>
+      <w:r>
+        <w:rPr>
+          <w:lang w:val="en-US"/>
+        </w:rPr>
+        <w:t xml:space="preserve"> for Windows</w:t>
+      </w:r>
+    </w:p>
+    <w:p>
+      <w:pPr>
+        <w:rPr>
+          <w:lang w:val="en-US"/>
+        </w:rPr>
+      </w:pPr>
+    </w:p>
+    <w:p>
+      <w:pPr>
+        <w:rPr>
+          <w:lang w:val="en-US"/>
+        </w:rPr>
+      </w:pPr>
+      <w:r>
+        <w:rPr>
+          <w:lang w:val="en-US"/>
+        </w:rPr>
+        <w:t>There are uncommitted changes</w:t>
+      </w:r>
+    </w:p>
+    <w:p>
+      <w:pPr>
+        <w:rPr>
+          <w:lang w:val="en-US"/>
+        </w:rPr>
+      </w:pPr>
+      <w:r>
+        <w:rPr>
+          <w:noProof/>
+          <w:lang w:eastAsia="de-DE"/>
+        </w:rPr>
+        <w:drawing>
+          <wp:inline distT="0" distB="0" distL="0" distR="0" wp14:anchorId="206B6F1D" wp14:editId="61DBDACE">
+            <wp:extent cx="5760720" cy="2185227"/>
+            <wp:effectExtent l="0" t="0" r="0" b="5715"/>
+            <wp:docPr id="21" name="Grafik 21"/>
+            <wp:cNvGraphicFramePr>
+              <a:graphicFrameLocks xmlns:a="http://schemas.openxmlformats.org/drawingml/2006/main" noChangeAspect="1"/>
+            </wp:cNvGraphicFramePr>
+            <a:graphic xmlns:a="http://schemas.openxmlformats.org/drawingml/2006/main">
+              <a:graphicData uri="http://schemas.openxmlformats.org/drawingml/2006/picture">
+                <pic:pic xmlns:pic="http://schemas.openxmlformats.org/drawingml/2006/picture">
+                  <pic:nvPicPr>
+                    <pic:cNvPr id="0" name=""/>
+                    <pic:cNvPicPr/>
+                  </pic:nvPicPr>
+                  <pic:blipFill>
+                    <a:blip r:embed="rId26"/>
+                    <a:stretch>
+                      <a:fillRect/>
+                    </a:stretch>
+                  </pic:blipFill>
+                  <pic:spPr>
+                    <a:xfrm>
+                      <a:off x="0" y="0"/>
+                      <a:ext cx="5760720" cy="2185227"/>
+                    </a:xfrm>
+                    <a:prstGeom prst="rect">
+                      <a:avLst/>
+                    </a:prstGeom>
+                  </pic:spPr>
+                </pic:pic>
+              </a:graphicData>
+            </a:graphic>
+          </wp:inline>
+        </w:drawing>
+      </w:r>
+    </w:p>
+    <w:p>
+      <w:pPr>
+        <w:pStyle w:val="berschrift3"/>
+        <w:rPr>
+          <w:lang w:val="en-US"/>
+        </w:rPr>
+      </w:pPr>
+    </w:p>
+    <w:p>
+      <w:pPr>
+        <w:pStyle w:val="berschrift3"/>
+        <w:rPr>
+          <w:lang w:val="en-US"/>
+        </w:rPr>
+      </w:pPr>
+      <w:r>
+        <w:rPr>
+          <w:lang w:val="en-US"/>
+        </w:rPr>
+        <w:t>Show them, click on “show”</w:t>
+      </w:r>
+    </w:p>
+    <w:p>
+      <w:pPr>
+        <w:rPr>
+          <w:lang w:val="en-US"/>
+        </w:rPr>
+      </w:pPr>
+    </w:p>
+    <w:p>
+      <w:pPr>
+        <w:rPr>
+          <w:lang w:val="en-US"/>
+        </w:rPr>
+      </w:pPr>
+      <w:r>
+        <w:rPr>
+          <w:noProof/>
+          <w:lang w:eastAsia="de-DE"/>
+        </w:rPr>
+        <w:drawing>
+          <wp:inline distT="0" distB="0" distL="0" distR="0" wp14:anchorId="4797BF9E" wp14:editId="0558EAD5">
+            <wp:extent cx="5760720" cy="2152767"/>
+            <wp:effectExtent l="0" t="0" r="0" b="0"/>
+            <wp:docPr id="23" name="Grafik 23"/>
+            <wp:cNvGraphicFramePr>
+              <a:graphicFrameLocks xmlns:a="http://schemas.openxmlformats.org/drawingml/2006/main" noChangeAspect="1"/>
+            </wp:cNvGraphicFramePr>
+            <a:graphic xmlns:a="http://schemas.openxmlformats.org/drawingml/2006/main">
+              <a:graphicData uri="http://schemas.openxmlformats.org/drawingml/2006/picture">
+                <pic:pic xmlns:pic="http://schemas.openxmlformats.org/drawingml/2006/picture">
+                  <pic:nvPicPr>
+                    <pic:cNvPr id="0" name=""/>
+                    <pic:cNvPicPr/>
+                  </pic:nvPicPr>
+                  <pic:blipFill>
+                    <a:blip r:embed="rId27"/>
+                    <a:stretch>
+                      <a:fillRect/>
+                    </a:stretch>
+                  </pic:blipFill>
+                  <pic:spPr>
+                    <a:xfrm>
+                      <a:off x="0" y="0"/>
+                      <a:ext cx="5760720" cy="2152767"/>
+                    </a:xfrm>
+                    <a:prstGeom prst="rect">
+                      <a:avLst/>
+                    </a:prstGeom>
+                  </pic:spPr>
+                </pic:pic>
+              </a:graphicData>
+            </a:graphic>
+          </wp:inline>
+        </w:drawing>
+      </w:r>
+    </w:p>
+    <w:p>
+      <w:pPr>
+        <w:pStyle w:val="berschrift3"/>
+        <w:rPr>
+          <w:lang w:val="en-US"/>
+        </w:rPr>
+      </w:pPr>
+    </w:p>
+    <w:p>
+      <w:pPr>
+        <w:pStyle w:val="berschrift3"/>
+        <w:rPr>
+          <w:lang w:val="en-US"/>
+        </w:rPr>
+      </w:pPr>
+      <w:r>
+        <w:rPr>
+          <w:lang w:val="en-US"/>
+        </w:rPr>
+        <w:t xml:space="preserve">Our ReadMe.md is there, </w:t>
+      </w:r>
+      <w:proofErr w:type="spellStart"/>
+      <w:r>
+        <w:rPr>
+          <w:lang w:val="en-US"/>
+        </w:rPr>
+        <w:t>git</w:t>
+      </w:r>
+      <w:proofErr w:type="spellEnd"/>
+      <w:r>
+        <w:rPr>
+          <w:lang w:val="en-US"/>
+        </w:rPr>
+        <w:t xml:space="preserve"> recognized that we made changes</w:t>
+      </w:r>
+    </w:p>
+    <w:p>
+      <w:pPr>
+        <w:rPr>
+          <w:lang w:val="en-US"/>
+        </w:rPr>
+      </w:pPr>
+    </w:p>
+    <w:p>
+      <w:pPr>
+        <w:rPr>
+          <w:lang w:val="en-US"/>
+        </w:rPr>
+      </w:pPr>
+      <w:r>
+        <w:rPr>
+          <w:noProof/>
+          <w:lang w:eastAsia="de-DE"/>
+        </w:rPr>
+        <w:drawing>
+          <wp:inline distT="0" distB="0" distL="0" distR="0" wp14:anchorId="1C1573E1" wp14:editId="551F8F39">
+            <wp:extent cx="5760720" cy="1761411"/>
+            <wp:effectExtent l="0" t="0" r="0" b="0"/>
+            <wp:docPr id="24" name="Grafik 24"/>
+            <wp:cNvGraphicFramePr>
+              <a:graphicFrameLocks xmlns:a="http://schemas.openxmlformats.org/drawingml/2006/main" noChangeAspect="1"/>
+            </wp:cNvGraphicFramePr>
+            <a:graphic xmlns:a="http://schemas.openxmlformats.org/drawingml/2006/main">
+              <a:graphicData uri="http://schemas.openxmlformats.org/drawingml/2006/picture">
+                <pic:pic xmlns:pic="http://schemas.openxmlformats.org/drawingml/2006/picture">
+                  <pic:nvPicPr>
+                    <pic:cNvPr id="0" name=""/>
+                    <pic:cNvPicPr/>
+                  </pic:nvPicPr>
+                  <pic:blipFill>
+                    <a:blip r:embed="rId28"/>
+                    <a:stretch>
+                      <a:fillRect/>
+                    </a:stretch>
+                  </pic:blipFill>
+                  <pic:spPr>
+                    <a:xfrm>
+                      <a:off x="0" y="0"/>
+                      <a:ext cx="5760720" cy="1761411"/>
+                    </a:xfrm>
+                    <a:prstGeom prst="rect">
+                      <a:avLst/>
+                    </a:prstGeom>
+                  </pic:spPr>
+                </pic:pic>
+              </a:graphicData>
+            </a:graphic>
+          </wp:inline>
+        </w:drawing>
+      </w:r>
+    </w:p>
+    <w:p>
+      <w:pPr>
+        <w:pStyle w:val="berschrift3"/>
+        <w:rPr>
+          <w:lang w:val="en-US"/>
+        </w:rPr>
+      </w:pPr>
+      <w:r>
+        <w:rPr>
+          <w:lang w:val="en-US"/>
+        </w:rPr>
+        <w:lastRenderedPageBreak/>
+        <w:t>Expand changes, click on the arrow</w:t>
+      </w:r>
+    </w:p>
+    <w:p>
+      <w:pPr>
+        <w:rPr>
+          <w:lang w:val="en-US"/>
+        </w:rPr>
+      </w:pPr>
+    </w:p>
+    <w:p>
+      <w:pPr>
+        <w:rPr>
+          <w:lang w:val="en-US"/>
+        </w:rPr>
+      </w:pPr>
+      <w:r>
+        <w:rPr>
+          <w:noProof/>
+          <w:lang w:eastAsia="de-DE"/>
+        </w:rPr>
+        <w:drawing>
+          <wp:inline distT="0" distB="0" distL="0" distR="0" wp14:anchorId="5B75C371" wp14:editId="7BBEDCDD">
+            <wp:extent cx="5760720" cy="1665868"/>
+            <wp:effectExtent l="0" t="0" r="0" b="0"/>
+            <wp:docPr id="25" name="Grafik 25"/>
+            <wp:cNvGraphicFramePr>
+              <a:graphicFrameLocks xmlns:a="http://schemas.openxmlformats.org/drawingml/2006/main" noChangeAspect="1"/>
+            </wp:cNvGraphicFramePr>
+            <a:graphic xmlns:a="http://schemas.openxmlformats.org/drawingml/2006/main">
+              <a:graphicData uri="http://schemas.openxmlformats.org/drawingml/2006/picture">
+                <pic:pic xmlns:pic="http://schemas.openxmlformats.org/drawingml/2006/picture">
+                  <pic:nvPicPr>
+                    <pic:cNvPr id="0" name=""/>
+                    <pic:cNvPicPr/>
+                  </pic:nvPicPr>
+                  <pic:blipFill>
+                    <a:blip r:embed="rId29"/>
+                    <a:stretch>
+                      <a:fillRect/>
+                    </a:stretch>
+                  </pic:blipFill>
+                  <pic:spPr>
+                    <a:xfrm>
+                      <a:off x="0" y="0"/>
+                      <a:ext cx="5760720" cy="1665868"/>
+                    </a:xfrm>
+                    <a:prstGeom prst="rect">
+                      <a:avLst/>
+                    </a:prstGeom>
+                  </pic:spPr>
+                </pic:pic>
+              </a:graphicData>
+            </a:graphic>
+          </wp:inline>
+        </w:drawing>
+      </w:r>
+    </w:p>
+    <w:p>
+      <w:pPr>
+        <w:pStyle w:val="berschrift3"/>
+        <w:rPr>
+          <w:lang w:val="en-US"/>
+        </w:rPr>
+      </w:pPr>
+    </w:p>
+    <w:p>
+      <w:pPr>
+        <w:pStyle w:val="berschrift3"/>
+        <w:rPr>
+          <w:lang w:val="en-US"/>
+        </w:rPr>
+      </w:pPr>
+      <w:r>
+        <w:rPr>
+          <w:lang w:val="en-US"/>
+        </w:rPr>
+        <w:t>All changes are shown</w:t>
+      </w:r>
+    </w:p>
+    <w:p>
+      <w:pPr>
+        <w:rPr>
+          <w:lang w:val="en-US"/>
+        </w:rPr>
+      </w:pPr>
+    </w:p>
+    <w:p>
+      <w:pPr>
+        <w:rPr>
+          <w:lang w:val="en-US"/>
+        </w:rPr>
+      </w:pPr>
+      <w:r>
+        <w:rPr>
+          <w:lang w:val="en-US"/>
+        </w:rPr>
+        <w:t>Red is deleted, green is new.</w:t>
+      </w:r>
+    </w:p>
+    <w:p>
+      <w:pPr>
+        <w:rPr>
+          <w:lang w:val="en-US"/>
+        </w:rPr>
+      </w:pPr>
+      <w:r>
+        <w:rPr>
+          <w:noProof/>
+          <w:lang w:eastAsia="de-DE"/>
+        </w:rPr>
+        <w:drawing>
+          <wp:inline distT="0" distB="0" distL="0" distR="0" wp14:anchorId="2F8A6ACF" wp14:editId="0E0B542A">
+            <wp:extent cx="5760720" cy="2269133"/>
+            <wp:effectExtent l="0" t="0" r="0" b="0"/>
+            <wp:docPr id="26" name="Grafik 26"/>
+            <wp:cNvGraphicFramePr>
+              <a:graphicFrameLocks xmlns:a="http://schemas.openxmlformats.org/drawingml/2006/main" noChangeAspect="1"/>
+            </wp:cNvGraphicFramePr>
+            <a:graphic xmlns:a="http://schemas.openxmlformats.org/drawingml/2006/main">
+              <a:graphicData uri="http://schemas.openxmlformats.org/drawingml/2006/picture">
+                <pic:pic xmlns:pic="http://schemas.openxmlformats.org/drawingml/2006/picture">
+                  <pic:nvPicPr>
+                    <pic:cNvPr id="0" name=""/>
+                    <pic:cNvPicPr/>
+                  </pic:nvPicPr>
+                  <pic:blipFill>
+                    <a:blip r:embed="rId30"/>
+                    <a:stretch>
+                      <a:fillRect/>
+                    </a:stretch>
+                  </pic:blipFill>
+                  <pic:spPr>
+                    <a:xfrm>
+                      <a:off x="0" y="0"/>
+                      <a:ext cx="5760720" cy="2269133"/>
+                    </a:xfrm>
+                    <a:prstGeom prst="rect">
+                      <a:avLst/>
+                    </a:prstGeom>
+                  </pic:spPr>
+                </pic:pic>
+              </a:graphicData>
+            </a:graphic>
+          </wp:inline>
+        </w:drawing>
+      </w:r>
+    </w:p>
+    <w:p>
+      <w:pPr>
+        <w:rPr>
+          <w:lang w:val="en-US"/>
+        </w:rPr>
+      </w:pPr>
+    </w:p>
+    <w:p>
+      <w:pPr>
+        <w:pStyle w:val="berschrift3"/>
+        <w:rPr>
+          <w:lang w:val="en-US"/>
+        </w:rPr>
+      </w:pPr>
+      <w:r>
+        <w:rPr>
+          <w:lang w:val="en-US"/>
+        </w:rPr>
+        <w:t>Commit our changes and push it to the online repository</w:t>
+      </w:r>
+    </w:p>
+    <w:p>
+      <w:pPr>
+        <w:rPr>
+          <w:lang w:val="en-US"/>
+        </w:rPr>
+      </w:pPr>
+    </w:p>
+    <w:p>
+      <w:pPr>
+        <w:rPr>
+          <w:lang w:val="en-US"/>
+        </w:rPr>
+      </w:pPr>
+      <w:r>
+        <w:rPr>
+          <w:noProof/>
+          <w:lang w:eastAsia="de-DE"/>
+        </w:rPr>
+        <w:drawing>
+          <wp:inline distT="0" distB="0" distL="0" distR="0" wp14:anchorId="21D5236C" wp14:editId="52D3FD95">
+            <wp:extent cx="5760720" cy="2304043"/>
+            <wp:effectExtent l="0" t="0" r="0" b="1270"/>
+            <wp:docPr id="27" name="Grafik 27"/>
+            <wp:cNvGraphicFramePr>
+              <a:graphicFrameLocks xmlns:a="http://schemas.openxmlformats.org/drawingml/2006/main" noChangeAspect="1"/>
+            </wp:cNvGraphicFramePr>
+            <a:graphic xmlns:a="http://schemas.openxmlformats.org/drawingml/2006/main">
+              <a:graphicData uri="http://schemas.openxmlformats.org/drawingml/2006/picture">
+                <pic:pic xmlns:pic="http://schemas.openxmlformats.org/drawingml/2006/picture">
+                  <pic:nvPicPr>
+                    <pic:cNvPr id="0" name=""/>
+                    <pic:cNvPicPr/>
+                  </pic:nvPicPr>
+                  <pic:blipFill>
+                    <a:blip r:embed="rId31"/>
+                    <a:stretch>
+                      <a:fillRect/>
+                    </a:stretch>
+                  </pic:blipFill>
+                  <pic:spPr>
+                    <a:xfrm>
+                      <a:off x="0" y="0"/>
+                      <a:ext cx="5760720" cy="2304043"/>
+                    </a:xfrm>
+                    <a:prstGeom prst="rect">
+                      <a:avLst/>
+                    </a:prstGeom>
+                  </pic:spPr>
+                </pic:pic>
+              </a:graphicData>
+            </a:graphic>
+          </wp:inline>
+        </w:drawing>
+      </w:r>
+    </w:p>
+    <w:p>
+      <w:pPr>
+        <w:rPr>
+          <w:lang w:val="en-US"/>
+        </w:rPr>
+      </w:pPr>
+      <w:r>
+        <w:rPr>
+          <w:noProof/>
+          <w:lang w:eastAsia="de-DE"/>
+        </w:rPr>
+        <w:lastRenderedPageBreak/>
+        <w:drawing>
+          <wp:inline distT="0" distB="0" distL="0" distR="0" wp14:anchorId="0FB46809" wp14:editId="10FF3A6F">
+            <wp:extent cx="5760720" cy="1674443"/>
+            <wp:effectExtent l="0" t="0" r="0" b="2540"/>
+            <wp:docPr id="28" name="Grafik 28"/>
+            <wp:cNvGraphicFramePr>
+              <a:graphicFrameLocks xmlns:a="http://schemas.openxmlformats.org/drawingml/2006/main" noChangeAspect="1"/>
+            </wp:cNvGraphicFramePr>
+            <a:graphic xmlns:a="http://schemas.openxmlformats.org/drawingml/2006/main">
+              <a:graphicData uri="http://schemas.openxmlformats.org/drawingml/2006/picture">
+                <pic:pic xmlns:pic="http://schemas.openxmlformats.org/drawingml/2006/picture">
+                  <pic:nvPicPr>
+                    <pic:cNvPr id="0" name=""/>
+                    <pic:cNvPicPr/>
+                  </pic:nvPicPr>
+                  <pic:blipFill>
+                    <a:blip r:embed="rId32"/>
+                    <a:stretch>
+                      <a:fillRect/>
+                    </a:stretch>
+                  </pic:blipFill>
+                  <pic:spPr>
+                    <a:xfrm>
+                      <a:off x="0" y="0"/>
+                      <a:ext cx="5760720" cy="1674443"/>
+                    </a:xfrm>
+                    <a:prstGeom prst="rect">
+                      <a:avLst/>
+                    </a:prstGeom>
+                  </pic:spPr>
+                </pic:pic>
+              </a:graphicData>
+            </a:graphic>
+          </wp:inline>
+        </w:drawing>
+      </w:r>
+      <w:bookmarkStart w:id="0" w:name="_GoBack"/>
+      <w:bookmarkEnd w:id="0"/>
     </w:p>
     <w:sectPr>
       <w:pgSz w:w="11906" w:h="16838"/>
@@ -1247,6 +2231,100 @@
     </w:sectPr>
   </w:body>
 </w:document>
+</file>
+
+<file path=word/numbering.xml><?xml version="1.0" encoding="utf-8"?>
+<w:numbering xmlns:wpc="http://schemas.microsoft.com/office/word/2010/wordprocessingCanvas" xmlns:mc="http://schemas.openxmlformats.org/markup-compatibility/2006" xmlns:o="urn:schemas-microsoft-com:office:office" xmlns:r="http://schemas.openxmlformats.org/officeDocument/2006/relationships" xmlns:m="http://schemas.openxmlformats.org/officeDocument/2006/math" xmlns:v="urn:schemas-microsoft-com:vml" xmlns:wp14="http://schemas.microsoft.com/office/word/2010/wordprocessingDrawing" xmlns:wp="http://schemas.openxmlformats.org/drawingml/2006/wordprocessingDrawing" xmlns:w10="urn:schemas-microsoft-com:office:word" xmlns:w="http://schemas.openxmlformats.org/wordprocessingml/2006/main" xmlns:w14="http://schemas.microsoft.com/office/word/2010/wordml" xmlns:wpg="http://schemas.microsoft.com/office/word/2010/wordprocessingGroup" xmlns:wpi="http://schemas.microsoft.com/office/word/2010/wordprocessingInk" xmlns:wne="http://schemas.microsoft.com/office/word/2006/wordml" xmlns:wps="http://schemas.microsoft.com/office/word/2010/wordprocessingShape" mc:Ignorable="w14 wp14">
+  <w:abstractNum w:abstractNumId="0">
+    <w:nsid w:val="62570148"/>
+    <w:multiLevelType w:val="hybridMultilevel"/>
+    <w:tmpl w:val="CB146360"/>
+    <w:lvl w:ilvl="0" w:tplc="0407000F">
+      <w:start w:val="1"/>
+      <w:numFmt w:val="decimal"/>
+      <w:lvlText w:val="%1."/>
+      <w:lvlJc w:val="left"/>
+      <w:pPr>
+        <w:ind w:left="720" w:hanging="360"/>
+      </w:pPr>
+    </w:lvl>
+    <w:lvl w:ilvl="1" w:tplc="04070019" w:tentative="1">
+      <w:start w:val="1"/>
+      <w:numFmt w:val="lowerLetter"/>
+      <w:lvlText w:val="%2."/>
+      <w:lvlJc w:val="left"/>
+      <w:pPr>
+        <w:ind w:left="1440" w:hanging="360"/>
+      </w:pPr>
+    </w:lvl>
+    <w:lvl w:ilvl="2" w:tplc="0407001B" w:tentative="1">
+      <w:start w:val="1"/>
+      <w:numFmt w:val="lowerRoman"/>
+      <w:lvlText w:val="%3."/>
+      <w:lvlJc w:val="right"/>
+      <w:pPr>
+        <w:ind w:left="2160" w:hanging="180"/>
+      </w:pPr>
+    </w:lvl>
+    <w:lvl w:ilvl="3" w:tplc="0407000F" w:tentative="1">
+      <w:start w:val="1"/>
+      <w:numFmt w:val="decimal"/>
+      <w:lvlText w:val="%4."/>
+      <w:lvlJc w:val="left"/>
+      <w:pPr>
+        <w:ind w:left="2880" w:hanging="360"/>
+      </w:pPr>
+    </w:lvl>
+    <w:lvl w:ilvl="4" w:tplc="04070019" w:tentative="1">
+      <w:start w:val="1"/>
+      <w:numFmt w:val="lowerLetter"/>
+      <w:lvlText w:val="%5."/>
+      <w:lvlJc w:val="left"/>
+      <w:pPr>
+        <w:ind w:left="3600" w:hanging="360"/>
+      </w:pPr>
+    </w:lvl>
+    <w:lvl w:ilvl="5" w:tplc="0407001B" w:tentative="1">
+      <w:start w:val="1"/>
+      <w:numFmt w:val="lowerRoman"/>
+      <w:lvlText w:val="%6."/>
+      <w:lvlJc w:val="right"/>
+      <w:pPr>
+        <w:ind w:left="4320" w:hanging="180"/>
+      </w:pPr>
+    </w:lvl>
+    <w:lvl w:ilvl="6" w:tplc="0407000F" w:tentative="1">
+      <w:start w:val="1"/>
+      <w:numFmt w:val="decimal"/>
+      <w:lvlText w:val="%7."/>
+      <w:lvlJc w:val="left"/>
+      <w:pPr>
+        <w:ind w:left="5040" w:hanging="360"/>
+      </w:pPr>
+    </w:lvl>
+    <w:lvl w:ilvl="7" w:tplc="04070019" w:tentative="1">
+      <w:start w:val="1"/>
+      <w:numFmt w:val="lowerLetter"/>
+      <w:lvlText w:val="%8."/>
+      <w:lvlJc w:val="left"/>
+      <w:pPr>
+        <w:ind w:left="5760" w:hanging="360"/>
+      </w:pPr>
+    </w:lvl>
+    <w:lvl w:ilvl="8" w:tplc="0407001B" w:tentative="1">
+      <w:start w:val="1"/>
+      <w:numFmt w:val="lowerRoman"/>
+      <w:lvlText w:val="%9."/>
+      <w:lvlJc w:val="right"/>
+      <w:pPr>
+        <w:ind w:left="6480" w:hanging="180"/>
+      </w:pPr>
+    </w:lvl>
+  </w:abstractNum>
+  <w:num w:numId="1">
+    <w:abstractNumId w:val="0"/>
+  </w:num>
+</w:numbering>
 </file>
 
 <file path=word/styles.xml><?xml version="1.0" encoding="utf-8"?>
@@ -1578,6 +2656,17 @@
       <w:color w:val="4F81BD" w:themeColor="accent1"/>
     </w:rPr>
   </w:style>
+  <w:style w:type="paragraph" w:styleId="Listenabsatz">
+    <w:name w:val="List Paragraph"/>
+    <w:basedOn w:val="Standard"/>
+    <w:uiPriority w:val="34"/>
+    <w:qFormat/>
+    <w:rsid w:val="00DD073F"/>
+    <w:pPr>
+      <w:ind w:left="720"/>
+      <w:contextualSpacing/>
+    </w:pPr>
+  </w:style>
 </w:styles>
 </file>
 
@@ -1910,6 +2999,17 @@
       <w:color w:val="4F81BD" w:themeColor="accent1"/>
     </w:rPr>
   </w:style>
+  <w:style w:type="paragraph" w:styleId="Listenabsatz">
+    <w:name w:val="List Paragraph"/>
+    <w:basedOn w:val="Standard"/>
+    <w:uiPriority w:val="34"/>
+    <w:qFormat/>
+    <w:rsid w:val="00DD073F"/>
+    <w:pPr>
+      <w:ind w:left="720"/>
+      <w:contextualSpacing/>
+    </w:pPr>
+  </w:style>
 </w:styles>
 </file>
 

</xml_diff>

<commit_message>
"Work with GitHub" changed
"Work with GitHub" changed
</commit_message>
<xml_diff>
--- a/InstallGuides/Work with GitHub.docx
+++ b/InstallGuides/Work with GitHub.docx
@@ -2241,8 +2241,6 @@
         </w:rPr>
         <w:t>Click on “ReadMe changed” in your History list</w:t>
       </w:r>
-      <w:bookmarkStart w:id="0" w:name="_GoBack"/>
-      <w:bookmarkEnd w:id="0"/>
     </w:p>
     <w:p>
       <w:pPr>
@@ -2291,6 +2289,15 @@
           </wp:inline>
         </w:drawing>
       </w:r>
+    </w:p>
+    <w:p>
+      <w:pPr>
+        <w:rPr>
+          <w:lang w:val="en-US"/>
+        </w:rPr>
+      </w:pPr>
+      <w:bookmarkStart w:id="0" w:name="_GoBack"/>
+      <w:bookmarkEnd w:id="0"/>
     </w:p>
     <w:sectPr>
       <w:pgSz w:w="11906" w:h="16838"/>
@@ -2736,6 +2743,42 @@
       <w:contextualSpacing/>
     </w:pPr>
   </w:style>
+  <w:style w:type="character" w:styleId="HTMLCode">
+    <w:name w:val="HTML Code"/>
+    <w:basedOn w:val="Absatz-Standardschriftart"/>
+    <w:uiPriority w:val="99"/>
+    <w:semiHidden/>
+    <w:unhideWhenUsed/>
+    <w:rsid w:val="00AA6B8E"/>
+    <w:rPr>
+      <w:rFonts w:ascii="Courier New" w:eastAsia="Times New Roman" w:hAnsi="Courier New" w:cs="Courier New"/>
+      <w:sz w:val="20"/>
+      <w:szCs w:val="20"/>
+    </w:rPr>
+  </w:style>
+  <w:style w:type="character" w:styleId="Hyperlink">
+    <w:name w:val="Hyperlink"/>
+    <w:basedOn w:val="Absatz-Standardschriftart"/>
+    <w:uiPriority w:val="99"/>
+    <w:unhideWhenUsed/>
+    <w:rsid w:val="00AA6B8E"/>
+    <w:rPr>
+      <w:color w:val="0000FF" w:themeColor="hyperlink"/>
+      <w:u w:val="single"/>
+    </w:rPr>
+  </w:style>
+  <w:style w:type="character" w:styleId="BesuchterHyperlink">
+    <w:name w:val="FollowedHyperlink"/>
+    <w:basedOn w:val="Absatz-Standardschriftart"/>
+    <w:uiPriority w:val="99"/>
+    <w:semiHidden/>
+    <w:unhideWhenUsed/>
+    <w:rsid w:val="00AA6B8E"/>
+    <w:rPr>
+      <w:color w:val="800080" w:themeColor="followedHyperlink"/>
+      <w:u w:val="single"/>
+    </w:rPr>
+  </w:style>
 </w:styles>
 </file>
 
@@ -3079,6 +3122,42 @@
       <w:contextualSpacing/>
     </w:pPr>
   </w:style>
+  <w:style w:type="character" w:styleId="HTMLCode">
+    <w:name w:val="HTML Code"/>
+    <w:basedOn w:val="Absatz-Standardschriftart"/>
+    <w:uiPriority w:val="99"/>
+    <w:semiHidden/>
+    <w:unhideWhenUsed/>
+    <w:rsid w:val="00AA6B8E"/>
+    <w:rPr>
+      <w:rFonts w:ascii="Courier New" w:eastAsia="Times New Roman" w:hAnsi="Courier New" w:cs="Courier New"/>
+      <w:sz w:val="20"/>
+      <w:szCs w:val="20"/>
+    </w:rPr>
+  </w:style>
+  <w:style w:type="character" w:styleId="Hyperlink">
+    <w:name w:val="Hyperlink"/>
+    <w:basedOn w:val="Absatz-Standardschriftart"/>
+    <w:uiPriority w:val="99"/>
+    <w:unhideWhenUsed/>
+    <w:rsid w:val="00AA6B8E"/>
+    <w:rPr>
+      <w:color w:val="0000FF" w:themeColor="hyperlink"/>
+      <w:u w:val="single"/>
+    </w:rPr>
+  </w:style>
+  <w:style w:type="character" w:styleId="BesuchterHyperlink">
+    <w:name w:val="FollowedHyperlink"/>
+    <w:basedOn w:val="Absatz-Standardschriftart"/>
+    <w:uiPriority w:val="99"/>
+    <w:semiHidden/>
+    <w:unhideWhenUsed/>
+    <w:rsid w:val="00AA6B8E"/>
+    <w:rPr>
+      <w:color w:val="800080" w:themeColor="followedHyperlink"/>
+      <w:u w:val="single"/>
+    </w:rPr>
+  </w:style>
 </w:styles>
 </file>
 

</xml_diff>